<commit_message>
Updated main write up for part 2
</commit_message>
<xml_diff>
--- a/part2_exploratory_analysis/write-ups/Combined Write-Up.docx
+++ b/part2_exploratory_analysis/write-ups/Combined Write-Up.docx
@@ -1,6 +1,6 @@
 
 <file path=word/document.xml><?xml version="1.0" encoding="utf-8"?>
-<w:document xmlns:wpc="http://schemas.microsoft.com/office/word/2010/wordprocessingCanvas" xmlns:mo="http://schemas.microsoft.com/office/mac/office/2008/main" xmlns:mc="http://schemas.openxmlformats.org/markup-compatibility/2006" xmlns:mv="urn:schemas-microsoft-com:mac:vml" xmlns:o="urn:schemas-microsoft-com:office:office" xmlns:r="http://schemas.openxmlformats.org/officeDocument/2006/relationships" xmlns:m="http://schemas.openxmlformats.org/officeDocument/2006/math" xmlns:v="urn:schemas-microsoft-com:vml" xmlns:wp14="http://schemas.microsoft.com/office/word/2010/wordprocessingDrawing" xmlns:wp="http://schemas.openxmlformats.org/drawingml/2006/wordprocessingDrawing" xmlns:w10="urn:schemas-microsoft-com:office:word" xmlns:w="http://schemas.openxmlformats.org/wordprocessingml/2006/main" xmlns:w14="http://schemas.microsoft.com/office/word/2010/wordml" xmlns:w15="http://schemas.microsoft.com/office/word/2012/wordml" xmlns:wpg="http://schemas.microsoft.com/office/word/2010/wordprocessingGroup" xmlns:wpi="http://schemas.microsoft.com/office/word/2010/wordprocessingInk" xmlns:wne="http://schemas.microsoft.com/office/word/2006/wordml" xmlns:wps="http://schemas.microsoft.com/office/word/2010/wordprocessingShape" mc:Ignorable="w14 w15 wp14">
+<w:document xmlns:wpc="http://schemas.microsoft.com/office/word/2010/wordprocessingCanvas" xmlns:mc="http://schemas.openxmlformats.org/markup-compatibility/2006" xmlns:o="urn:schemas-microsoft-com:office:office" xmlns:r="http://schemas.openxmlformats.org/officeDocument/2006/relationships" xmlns:m="http://schemas.openxmlformats.org/officeDocument/2006/math" xmlns:v="urn:schemas-microsoft-com:vml" xmlns:wp14="http://schemas.microsoft.com/office/word/2010/wordprocessingDrawing" xmlns:wp="http://schemas.openxmlformats.org/drawingml/2006/wordprocessingDrawing" xmlns:w10="urn:schemas-microsoft-com:office:word" xmlns:w="http://schemas.openxmlformats.org/wordprocessingml/2006/main" xmlns:w14="http://schemas.microsoft.com/office/word/2010/wordml" xmlns:w15="http://schemas.microsoft.com/office/word/2012/wordml" xmlns:wpg="http://schemas.microsoft.com/office/word/2010/wordprocessingGroup" xmlns:wpi="http://schemas.microsoft.com/office/word/2010/wordprocessingInk" xmlns:wne="http://schemas.microsoft.com/office/word/2006/wordml" xmlns:wps="http://schemas.microsoft.com/office/word/2010/wordprocessingShape" mc:Ignorable="w14 w15 wp14">
   <w:body>
     <w:p>
       <w:pPr>
@@ -372,27 +372,39 @@
       </w:r>
     </w:p>
     <w:p/>
-    <w:p/>
-    <w:p/>
     <w:p>
       <w:pPr>
+        <w:ind w:firstLine="720"/>
+      </w:pPr>
+      <w:r>
+        <w:t xml:space="preserve">The </w:t>
+      </w:r>
+      <w:r>
+        <w:t xml:space="preserve">final group of data we merged originated from the daily historical stock information for all tickers that were listed in the Standard &amp; Poor’s 500 Index (S&amp;P 500) as of October 14, 2015. This data is from Yahoo! Finance, via Quandl, which is a website that stores and shares financial datasets. The key pieces of information we needed to obtain were the changes in value of each industry on a monthly basis and from one election to the next, beginning on the first day of trading in 2014. This required a multi-step approach. Since the dataset was too large to fit in one CSV file, we had to split them into two separate files. This created duplication of data for 3M (ticker: MMM) and was removed. The two datasets were then merged into a single data frame. The variables kept included date, adjusted close price, ticker, and industry. We also found that there were some dates, such as holidays, where stock information for only a select few stocks were posted but should not have been included. Those dates were easily identified and removed based on frequency of occurrence for all tickers based on date. We then identified the last trading date of each month and removed all other dates. The final step was to add a new variable that gave us monthly changes in adjusted closing stock prices calculated by the quantity of the adjusted close price of each ticker in month </w:t>
+      </w:r>
+      <w:r>
         <w:rPr>
-          <w:color w:val="FF0000"/>
+          <w:i/>
         </w:rPr>
-      </w:pPr>
-      <w:commentRangeStart w:id="0"/>
+        <w:t>i</w:t>
+      </w:r>
+      <w:r>
+        <w:t xml:space="preserve"> subtracted from the same value in month </w:t>
+      </w:r>
       <w:r>
         <w:rPr>
-          <w:color w:val="FF0000"/>
+          <w:i/>
         </w:rPr>
-        <w:t>Tim did the S&amp;P financial data.</w:t>
-      </w:r>
-      <w:commentRangeEnd w:id="0"/>
+        <w:t>i+1</w:t>
+      </w:r>
+      <w:r>
+        <w:t xml:space="preserve">, divided by the adjusted close price of each ticker in month </w:t>
+      </w:r>
       <w:r>
         <w:rPr>
-          <w:rStyle w:val="CommentReference"/>
+          <w:i/>
         </w:rPr>
-        <w:commentReference w:id="0"/>
+        <w:t>i.</w:t>
       </w:r>
     </w:p>
     <w:p/>
@@ -465,7 +477,11 @@
         <w:t>ndustries which did not fit into an S&amp;P sector were sorted into 3 additional categories; not for profit, not publicl</w:t>
       </w:r>
       <w:r>
-        <w:t xml:space="preserve">y traded, and other. After sorting the OpenSecrets industries into S&amp;P sectors, we collapsed the dataset on S&amp;P sector, adding up the contribution amounts from the OpenSecrets industries </w:t>
+        <w:t xml:space="preserve">y traded, and other. </w:t>
+      </w:r>
+      <w:r>
+        <w:lastRenderedPageBreak/>
+        <w:t xml:space="preserve">After sorting the OpenSecrets industries into S&amp;P sectors, we collapsed the dataset on S&amp;P sector, adding up the contribution amounts from the OpenSecrets industries </w:t>
       </w:r>
       <w:r>
         <w:t xml:space="preserve">contained in </w:t>
@@ -510,59 +526,15 @@
         <w:t>S&amp;P</w:t>
       </w:r>
       <w:r>
-        <w:t xml:space="preserve"> 500, for each election cycle from 2004-2012 (yrpercentchange). We </w:t>
-      </w:r>
-      <w:r>
-        <w:t xml:space="preserve">calculated </w:t>
-      </w:r>
-      <w:r>
-        <w:t xml:space="preserve">performance for each S&amp;P sector by </w:t>
-      </w:r>
-      <w:r>
-        <w:t>averaging the change in the adjusted closing price</w:t>
-      </w:r>
-      <w:r>
-        <w:t xml:space="preserve"> (variable adjcl</w:t>
-      </w:r>
-      <w:r>
-        <w:t>se)</w:t>
-      </w:r>
-      <w:r>
-        <w:t xml:space="preserve"> of</w:t>
-      </w:r>
-      <w:r>
-        <w:t xml:space="preserve"> the</w:t>
-      </w:r>
-      <w:r>
-        <w:t xml:space="preserve"> S&amp;P stock</w:t>
-      </w:r>
-      <w:r>
-        <w:t>s</w:t>
-      </w:r>
-      <w:r>
-        <w:t xml:space="preserve"> in each sector</w:t>
-      </w:r>
-      <w:r>
-        <w:t xml:space="preserve"> over </w:t>
-      </w:r>
-      <w:r>
-        <w:t xml:space="preserve">each </w:t>
-      </w:r>
-      <w:r>
-        <w:t>election</w:t>
-      </w:r>
-      <w:r>
-        <w:t xml:space="preserve"> cycle</w:t>
-      </w:r>
-      <w:r>
-        <w:t>.</w:t>
-      </w:r>
-      <w:r>
-        <w:t xml:space="preserve"> The 2014 election cycle had to be excluded from any analysis of the stock data, because we didn’t think a metric based on the 9 months of data from the 2014 cycle that were available at the beginning of the project would be comparable to the metrics based on 24 months of data in the other election cycles. </w:t>
-      </w:r>
-      <w:r>
-        <w:lastRenderedPageBreak/>
-        <w:t>Since we still wanted to analyze the full political dataset, we decided the best approach would be to keep</w:t>
+        <w:t xml:space="preserve"> 500, for each election cycle from 2004-2012 (yrpercentchange). </w:t>
+      </w:r>
+      <w:r>
+        <w:t xml:space="preserve">We calculated performance for each S&amp;P sector by calculating the cumulative value of all stocks for each sector at the beginning and end of each election cycle (two-year periods) and finding the change in value for each sector. Since not all stocks were listed throughout each cycle, we only included the stocks that appeared at the beginning and end of each term. </w:t>
+      </w:r>
+      <w:bookmarkStart w:id="0" w:name="_GoBack"/>
+      <w:bookmarkEnd w:id="0"/>
+      <w:r>
+        <w:t>The 2014 election cycle had to be excluded from any analysis of the stock data, because we didn’t think a metric based on the 9 months of data from the 2014 cycle that were available at the beginning of the project would be comparable to the metrics based on 24 months of data in the other election cycles. Since we still wanted to analyze the full political dataset, we decided the best approach would be to keep</w:t>
       </w:r>
       <w:r>
         <w:t xml:space="preserve"> that dataset, and create a new one to look at the stock data. </w:t>
@@ -720,6 +692,7 @@
         <w:ind w:firstLine="720"/>
       </w:pPr>
       <w:r>
+        <w:lastRenderedPageBreak/>
         <w:t xml:space="preserve">The </w:t>
       </w:r>
       <w:r>
@@ -762,11 +735,7 @@
         <w:ind w:firstLine="720"/>
       </w:pPr>
       <w:r>
-        <w:t xml:space="preserve">When we took a closer look at the candtotal and votes variables, we discovered that we had a lot of values very close to zero, and just a few values at the high end of the distributions. We decided that for our analysis, we didn’t want to look at the marginal candidates who only </w:t>
-      </w:r>
-      <w:r>
-        <w:lastRenderedPageBreak/>
-        <w:t>received a few votes or dollars. We also thought we should exclude some candidates at the top of the distribution, as they likely were special cases, and as such would exhibit different behavior from the middle-of-the-pack candidates we really wanted to look at. We also wanted to exclude any candidates whose ran in uncontested elections, for two reasons, because contributions data from these elections would also be systematically different from the middle-of-the-pack candidates. So,</w:t>
+        <w:t>When we took a closer look at the candtotal and votes variables, we discovered that we had a lot of values very close to zero, and just a few values at the high end of the distributions. We decided that for our analysis, we didn’t want to look at the marginal candidates who only received a few votes or dollars. We also thought we should exclude some candidates at the top of the distribution, as they likely were special cases, and as such would exhibit different behavior from the middle-of-the-pack candidates we really wanted to look at. We also wanted to exclude any candidates whose ran in uncontested elections, for two reasons, because contributions data from these elections would also be systematically different from the middle-of-the-pack candidates. So,</w:t>
       </w:r>
       <w:r>
         <w:t xml:space="preserve"> we removed any observations which had</w:t>
@@ -979,7 +948,6 @@
           <w:szCs w:val="30"/>
           <w:u w:val="single"/>
         </w:rPr>
-        <w:lastRenderedPageBreak/>
         <w:t xml:space="preserve">Table </w:t>
       </w:r>
       <w:r>
@@ -6285,6 +6253,7 @@
                 <w:rFonts w:ascii="Calibri" w:eastAsia="Times New Roman" w:hAnsi="Calibri" w:cs="Times New Roman"/>
                 <w:color w:val="000000"/>
               </w:rPr>
+              <w:lastRenderedPageBreak/>
               <w:t>Candtotal</w:t>
             </w:r>
           </w:p>
@@ -7691,7 +7660,6 @@
           <w:szCs w:val="30"/>
           <w:u w:val="single"/>
         </w:rPr>
-        <w:lastRenderedPageBreak/>
         <w:t xml:space="preserve">Table </w:t>
       </w:r>
       <w:r>
@@ -12361,6 +12329,7 @@
                 <w:rFonts w:ascii="Calibri" w:eastAsia="Times New Roman" w:hAnsi="Calibri" w:cs="Times New Roman"/>
                 <w:color w:val="000000"/>
               </w:rPr>
+              <w:lastRenderedPageBreak/>
               <w:t>Industrypercent</w:t>
             </w:r>
           </w:p>
@@ -13869,7 +13838,7 @@
                     <pic:cNvPicPr/>
                   </pic:nvPicPr>
                   <pic:blipFill>
-                    <a:blip r:embed="rId10">
+                    <a:blip r:embed="rId8">
                       <a:extLst>
                         <a:ext uri="{28A0092B-C50C-407E-A947-70E740481C1C}">
                           <a14:useLocalDpi xmlns:a14="http://schemas.microsoft.com/office/drawing/2010/main" val="0"/>
@@ -13903,6 +13872,7 @@
         <w:ind w:firstLine="720"/>
       </w:pPr>
       <w:r>
+        <w:lastRenderedPageBreak/>
         <w:t>The above histogram provides the total amount of funds raised by each candidate for each Congressional race. Each race is distinguished by year, state, and district. There is a clear dichotomy of funds raised by winning and losing candidates. Not only does this show that the winning candidate always raises more funds than the losing candidate of a particular congressional race, but from the data used, every single winning candidate raised more funds than every single losing candidate of every single race. The data used was the interquartile range of total contributions, which provides a better visual representation without losing the utility of the histogram.</w:t>
       </w:r>
     </w:p>
@@ -13915,7 +13885,6 @@
         <w:rPr>
           <w:noProof/>
         </w:rPr>
-        <w:lastRenderedPageBreak/>
         <w:drawing>
           <wp:inline distT="0" distB="0" distL="0" distR="0" wp14:anchorId="111192CF" wp14:editId="6A39D5DB">
             <wp:extent cx="5943600" cy="4656455"/>
@@ -13929,6 +13898,131 @@
                 <pic:pic xmlns:pic="http://schemas.openxmlformats.org/drawingml/2006/picture">
                   <pic:nvPicPr>
                     <pic:cNvPr id="5" name="IndContbyParty.png"/>
+                    <pic:cNvPicPr/>
+                  </pic:nvPicPr>
+                  <pic:blipFill>
+                    <a:blip r:embed="rId9">
+                      <a:extLst>
+                        <a:ext uri="{28A0092B-C50C-407E-A947-70E740481C1C}">
+                          <a14:useLocalDpi xmlns:a14="http://schemas.microsoft.com/office/drawing/2010/main" val="0"/>
+                        </a:ext>
+                      </a:extLst>
+                    </a:blip>
+                    <a:stretch>
+                      <a:fillRect/>
+                    </a:stretch>
+                  </pic:blipFill>
+                  <pic:spPr>
+                    <a:xfrm>
+                      <a:off x="0" y="0"/>
+                      <a:ext cx="5943600" cy="4656455"/>
+                    </a:xfrm>
+                    <a:prstGeom prst="rect">
+                      <a:avLst/>
+                    </a:prstGeom>
+                  </pic:spPr>
+                </pic:pic>
+              </a:graphicData>
+            </a:graphic>
+          </wp:inline>
+        </w:drawing>
+      </w:r>
+    </w:p>
+    <w:p/>
+    <w:p/>
+    <w:p>
+      <w:pPr>
+        <w:ind w:firstLine="720"/>
+      </w:pPr>
+      <w:r>
+        <w:t>In an effort to show the difference in moneys contributed to the Democratic and Republican parties, the histogram provides visual evidence that Republicans have received the majority of all contributions. The individual contribution amounts are the collective sums of all funds raised from a particular industry to a specific candidate. At nearly every visible level, Republicans received more funds than their Democratic counterparts. Amounts below $10,000 and above $300,000 are considered outliers for the purposes of this histogram and are not represented to provide a better visual representation while maintaining the integrity of the analysis.</w:t>
+      </w:r>
+    </w:p>
+    <w:p>
+      <w:r>
+        <w:rPr>
+          <w:noProof/>
+        </w:rPr>
+        <w:lastRenderedPageBreak/>
+        <w:drawing>
+          <wp:inline distT="0" distB="0" distL="0" distR="0" wp14:anchorId="47CE1769" wp14:editId="486503B7">
+            <wp:extent cx="5943600" cy="4656455"/>
+            <wp:effectExtent l="0" t="0" r="0" b="0"/>
+            <wp:docPr id="6" name="Picture 6"/>
+            <wp:cNvGraphicFramePr>
+              <a:graphicFrameLocks xmlns:a="http://schemas.openxmlformats.org/drawingml/2006/main" noChangeAspect="1"/>
+            </wp:cNvGraphicFramePr>
+            <a:graphic xmlns:a="http://schemas.openxmlformats.org/drawingml/2006/main">
+              <a:graphicData uri="http://schemas.openxmlformats.org/drawingml/2006/picture">
+                <pic:pic xmlns:pic="http://schemas.openxmlformats.org/drawingml/2006/picture">
+                  <pic:nvPicPr>
+                    <pic:cNvPr id="6" name="IndContbyCand.png"/>
+                    <pic:cNvPicPr/>
+                  </pic:nvPicPr>
+                  <pic:blipFill>
+                    <a:blip r:embed="rId10">
+                      <a:extLst>
+                        <a:ext uri="{28A0092B-C50C-407E-A947-70E740481C1C}">
+                          <a14:useLocalDpi xmlns:a14="http://schemas.microsoft.com/office/drawing/2010/main" val="0"/>
+                        </a:ext>
+                      </a:extLst>
+                    </a:blip>
+                    <a:stretch>
+                      <a:fillRect/>
+                    </a:stretch>
+                  </pic:blipFill>
+                  <pic:spPr>
+                    <a:xfrm>
+                      <a:off x="0" y="0"/>
+                      <a:ext cx="5943600" cy="4656455"/>
+                    </a:xfrm>
+                    <a:prstGeom prst="rect">
+                      <a:avLst/>
+                    </a:prstGeom>
+                  </pic:spPr>
+                </pic:pic>
+              </a:graphicData>
+            </a:graphic>
+          </wp:inline>
+        </w:drawing>
+      </w:r>
+    </w:p>
+    <w:p/>
+    <w:p/>
+    <w:p>
+      <w:pPr>
+        <w:ind w:firstLine="720"/>
+      </w:pPr>
+      <w:r>
+        <w:t>When breaking down each candidate’s total funds raised by industry, the visual evidence appears to show either one of two things, or possibly both: candidates who eventually win their congressional race are better fund raisers, in general, or the more funds an industry contributes to a particular candidate, the higher the likelihood that their chosen candidate will win. In the latter case, this would lead us to believe that there is an underlying purpose of supporting one candidate over another which would be of some benefit to the particular industry itself.</w:t>
+      </w:r>
+      <w:r>
+        <w:t xml:space="preserve"> </w:t>
+      </w:r>
+      <w:r>
+        <w:t>The data used was the interquartile range of total contributions, which provides a better visual representation without losing the utility of the histogram.</w:t>
+      </w:r>
+    </w:p>
+    <w:p/>
+    <w:p>
+      <w:r>
+        <w:rPr>
+          <w:noProof/>
+        </w:rPr>
+        <w:lastRenderedPageBreak/>
+        <w:drawing>
+          <wp:inline distT="0" distB="0" distL="0" distR="0" wp14:anchorId="664C64E3" wp14:editId="1BC73767">
+            <wp:extent cx="5943600" cy="4656455"/>
+            <wp:effectExtent l="0" t="0" r="0" b="0"/>
+            <wp:docPr id="4" name="Picture 4"/>
+            <wp:cNvGraphicFramePr>
+              <a:graphicFrameLocks xmlns:a="http://schemas.openxmlformats.org/drawingml/2006/main" noChangeAspect="1"/>
+            </wp:cNvGraphicFramePr>
+            <a:graphic xmlns:a="http://schemas.openxmlformats.org/drawingml/2006/main">
+              <a:graphicData uri="http://schemas.openxmlformats.org/drawingml/2006/picture">
+                <pic:pic xmlns:pic="http://schemas.openxmlformats.org/drawingml/2006/picture">
+                  <pic:nvPicPr>
+                    <pic:cNvPr id="4" name="MonthlyPercChange_ElecVsNonelecYr.png"/>
                     <pic:cNvPicPr/>
                   </pic:nvPicPr>
                   <pic:blipFill>
@@ -13966,9 +14060,10 @@
         <w:ind w:firstLine="720"/>
       </w:pPr>
       <w:r>
-        <w:t>In an effort to show the difference in moneys contributed to the Democratic and Republican parties, the histogram provides visual evidence that Republicans have received the majority of all contributions. The individual contribution amounts are the collective sums of all funds raised from a particular industry to a specific candidate. At nearly every visible level, Republicans received more funds than their Democratic counterparts. Amounts below $10,000 and above $300,000 are considered outliers for the purposes of this histogram and are not represented to provide a better visual representation while maintaining the integrity of the analysis.</w:t>
+        <w:t>For each month from the beginning of 2004 to September 2015, the percentage change of all adjusted closing prices for stocks listed on the S&amp;P 500 index were calculated and recorded. All percentages occurring in odd-numbered years were classified as “non-election years” while even-numbered years were classified as “election years.” The histogram shows a relatively normal distribution with the balance slightly in favor of positive values, and slightly better performance in election years compared to non-election years.</w:t>
       </w:r>
     </w:p>
+    <w:p/>
     <w:p>
       <w:r>
         <w:rPr>
@@ -13976,10 +14071,10 @@
         </w:rPr>
         <w:lastRenderedPageBreak/>
         <w:drawing>
-          <wp:inline distT="0" distB="0" distL="0" distR="0" wp14:anchorId="47CE1769" wp14:editId="486503B7">
+          <wp:inline distT="0" distB="0" distL="0" distR="0" wp14:anchorId="44A52337" wp14:editId="0E44C2AF">
             <wp:extent cx="5943600" cy="4656455"/>
             <wp:effectExtent l="0" t="0" r="0" b="0"/>
-            <wp:docPr id="6" name="Picture 6"/>
+            <wp:docPr id="7" name="Picture 7"/>
             <wp:cNvGraphicFramePr>
               <a:graphicFrameLocks xmlns:a="http://schemas.openxmlformats.org/drawingml/2006/main" noChangeAspect="1"/>
             </wp:cNvGraphicFramePr>
@@ -13987,7 +14082,7 @@
               <a:graphicData uri="http://schemas.openxmlformats.org/drawingml/2006/picture">
                 <pic:pic xmlns:pic="http://schemas.openxmlformats.org/drawingml/2006/picture">
                   <pic:nvPicPr>
-                    <pic:cNvPr id="6" name="IndContbyCand.png"/>
+                    <pic:cNvPr id="7" name="PercFundsRaised.png"/>
                     <pic:cNvPicPr/>
                   </pic:nvPicPr>
                   <pic:blipFill>
@@ -14025,141 +14120,7 @@
         <w:ind w:firstLine="720"/>
       </w:pPr>
       <w:r>
-        <w:t>When breaking down each candidate’s total funds raised by industry, the visual evidence appears to show either one of two things, or possibly both: candidates who eventually win their congressional race are better fund raisers, in general, or the more funds an industry contributes to a particular candidate, the higher the likelihood that their chosen candidate will win. In the latter case, this would lead us to believe that there is an underlying purpose of supporting one candidate over another which would be of some benefit to the particular industry itself.</w:t>
-      </w:r>
-      <w:r>
-        <w:t xml:space="preserve"> </w:t>
-      </w:r>
-      <w:r>
-        <w:t>The data used was the interquartile range of total contributions, which provides a better visual representation without losing the utility of the histogram.</w:t>
-      </w:r>
-    </w:p>
-    <w:p/>
-    <w:p>
-      <w:r>
-        <w:rPr>
-          <w:noProof/>
-        </w:rPr>
-        <w:lastRenderedPageBreak/>
-        <w:drawing>
-          <wp:inline distT="0" distB="0" distL="0" distR="0" wp14:anchorId="664C64E3" wp14:editId="1BC73767">
-            <wp:extent cx="5943600" cy="4656455"/>
-            <wp:effectExtent l="0" t="0" r="0" b="0"/>
-            <wp:docPr id="4" name="Picture 4"/>
-            <wp:cNvGraphicFramePr>
-              <a:graphicFrameLocks xmlns:a="http://schemas.openxmlformats.org/drawingml/2006/main" noChangeAspect="1"/>
-            </wp:cNvGraphicFramePr>
-            <a:graphic xmlns:a="http://schemas.openxmlformats.org/drawingml/2006/main">
-              <a:graphicData uri="http://schemas.openxmlformats.org/drawingml/2006/picture">
-                <pic:pic xmlns:pic="http://schemas.openxmlformats.org/drawingml/2006/picture">
-                  <pic:nvPicPr>
-                    <pic:cNvPr id="4" name="MonthlyPercChange_ElecVsNonelecYr.png"/>
-                    <pic:cNvPicPr/>
-                  </pic:nvPicPr>
-                  <pic:blipFill>
-                    <a:blip r:embed="rId13">
-                      <a:extLst>
-                        <a:ext uri="{28A0092B-C50C-407E-A947-70E740481C1C}">
-                          <a14:useLocalDpi xmlns:a14="http://schemas.microsoft.com/office/drawing/2010/main" val="0"/>
-                        </a:ext>
-                      </a:extLst>
-                    </a:blip>
-                    <a:stretch>
-                      <a:fillRect/>
-                    </a:stretch>
-                  </pic:blipFill>
-                  <pic:spPr>
-                    <a:xfrm>
-                      <a:off x="0" y="0"/>
-                      <a:ext cx="5943600" cy="4656455"/>
-                    </a:xfrm>
-                    <a:prstGeom prst="rect">
-                      <a:avLst/>
-                    </a:prstGeom>
-                  </pic:spPr>
-                </pic:pic>
-              </a:graphicData>
-            </a:graphic>
-          </wp:inline>
-        </w:drawing>
-      </w:r>
-    </w:p>
-    <w:p/>
-    <w:p/>
-    <w:p>
-      <w:pPr>
-        <w:ind w:firstLine="720"/>
-      </w:pPr>
-      <w:r>
-        <w:t>For each month from the beginning of 2004 to September 2015, the percentage change of all adjusted closing prices for stocks listed on the S&amp;P 500 index were calculated and recorded. All percentages occurring in odd-numbered years were classified as “non-election years” while even-numbered years were classified as “election years.” The histogram shows a relatively normal distribution with the balance slightly in favor of positive values, and slightly better performance in election years compared to non-election years.</w:t>
-      </w:r>
-    </w:p>
-    <w:p/>
-    <w:p>
-      <w:r>
-        <w:rPr>
-          <w:noProof/>
-        </w:rPr>
-        <w:lastRenderedPageBreak/>
-        <w:drawing>
-          <wp:inline distT="0" distB="0" distL="0" distR="0" wp14:anchorId="44A52337" wp14:editId="0E44C2AF">
-            <wp:extent cx="5943600" cy="4656455"/>
-            <wp:effectExtent l="0" t="0" r="0" b="0"/>
-            <wp:docPr id="7" name="Picture 7"/>
-            <wp:cNvGraphicFramePr>
-              <a:graphicFrameLocks xmlns:a="http://schemas.openxmlformats.org/drawingml/2006/main" noChangeAspect="1"/>
-            </wp:cNvGraphicFramePr>
-            <a:graphic xmlns:a="http://schemas.openxmlformats.org/drawingml/2006/main">
-              <a:graphicData uri="http://schemas.openxmlformats.org/drawingml/2006/picture">
-                <pic:pic xmlns:pic="http://schemas.openxmlformats.org/drawingml/2006/picture">
-                  <pic:nvPicPr>
-                    <pic:cNvPr id="7" name="PercFundsRaised.png"/>
-                    <pic:cNvPicPr/>
-                  </pic:nvPicPr>
-                  <pic:blipFill>
-                    <a:blip r:embed="rId14">
-                      <a:extLst>
-                        <a:ext uri="{28A0092B-C50C-407E-A947-70E740481C1C}">
-                          <a14:useLocalDpi xmlns:a14="http://schemas.microsoft.com/office/drawing/2010/main" val="0"/>
-                        </a:ext>
-                      </a:extLst>
-                    </a:blip>
-                    <a:stretch>
-                      <a:fillRect/>
-                    </a:stretch>
-                  </pic:blipFill>
-                  <pic:spPr>
-                    <a:xfrm>
-                      <a:off x="0" y="0"/>
-                      <a:ext cx="5943600" cy="4656455"/>
-                    </a:xfrm>
-                    <a:prstGeom prst="rect">
-                      <a:avLst/>
-                    </a:prstGeom>
-                  </pic:spPr>
-                </pic:pic>
-              </a:graphicData>
-            </a:graphic>
-          </wp:inline>
-        </w:drawing>
-      </w:r>
-    </w:p>
-    <w:p/>
-    <w:p/>
-    <w:p>
-      <w:pPr>
-        <w:ind w:firstLine="720"/>
-      </w:pPr>
-      <w:r>
-        <w:t xml:space="preserve">This histogram illustrates the widely-accepted belief that money </w:t>
-      </w:r>
-      <w:proofErr w:type="gramStart"/>
-      <w:r>
-        <w:t>wins</w:t>
-      </w:r>
-      <w:proofErr w:type="gramEnd"/>
-      <w:r>
-        <w:t xml:space="preserve"> elections. For each election race (distinguished by year, state, and district), each candidate was assigned a percentage of the funds they raised relative to the entire amount of contributions to all candidates involved in the race. It is evident that the higher percentage of funds a candidate raises compared to their competition, the more likely a victory will result. Interestingly, there are some candidates who were able to win their election with less than 20% of total funds raised in a race, and conversely, candidates with more than 80% of all funds raised who lost the election.</w:t>
+        <w:t>This histogram illustrates the widely-accepted belief that money wins elections. For each election race (distinguished by year, state, and district), each candidate was assigned a percentage of the funds they raised relative to the entire amount of contributions to all candidates involved in the race. It is evident that the higher percentage of funds a candidate raises compared to their competition, the more likely a victory will result. Interestingly, there are some candidates who were able to win their election with less than 20% of total funds raised in a race, and conversely, candidates with more than 80% of all funds raised who lost the election.</w:t>
       </w:r>
     </w:p>
     <w:p/>
@@ -14220,7 +14181,7 @@
                     <pic:cNvPicPr/>
                   </pic:nvPicPr>
                   <pic:blipFill>
-                    <a:blip r:embed="rId15">
+                    <a:blip r:embed="rId13">
                       <a:extLst>
                         <a:ext uri="{28A0092B-C50C-407E-A947-70E740481C1C}">
                           <a14:useLocalDpi xmlns:a14="http://schemas.microsoft.com/office/drawing/2010/main" val="0"/>
@@ -14295,7 +14256,7 @@
                     <pic:cNvPicPr/>
                   </pic:nvPicPr>
                   <pic:blipFill>
-                    <a:blip r:embed="rId16">
+                    <a:blip r:embed="rId14">
                       <a:extLst>
                         <a:ext uri="{28A0092B-C50C-407E-A947-70E740481C1C}">
                           <a14:useLocalDpi xmlns:a14="http://schemas.microsoft.com/office/drawing/2010/main" val="0"/>
@@ -14695,7 +14656,7 @@
                     </pic:cNvPicPr>
                   </pic:nvPicPr>
                   <pic:blipFill>
-                    <a:blip r:embed="rId17">
+                    <a:blip r:embed="rId15">
                       <a:extLst>
                         <a:ext uri="{28A0092B-C50C-407E-A947-70E740481C1C}">
                           <a14:useLocalDpi xmlns:a14="http://schemas.microsoft.com/office/drawing/2010/main" val="0"/>
@@ -14865,7 +14826,7 @@
                     </pic:cNvPicPr>
                   </pic:nvPicPr>
                   <pic:blipFill>
-                    <a:blip r:embed="rId18">
+                    <a:blip r:embed="rId16">
                       <a:extLst>
                         <a:ext uri="{28A0092B-C50C-407E-A947-70E740481C1C}">
                           <a14:useLocalDpi xmlns:a14="http://schemas.microsoft.com/office/drawing/2010/main" val="0"/>
@@ -14942,7 +14903,7 @@
                     </pic:cNvPicPr>
                   </pic:nvPicPr>
                   <pic:blipFill>
-                    <a:blip r:embed="rId19">
+                    <a:blip r:embed="rId17">
                       <a:extLst>
                         <a:ext uri="{28A0092B-C50C-407E-A947-70E740481C1C}">
                           <a14:useLocalDpi xmlns:a14="http://schemas.microsoft.com/office/drawing/2010/main" val="0"/>
@@ -15010,15 +14971,7 @@
         <w:ind w:firstLine="720"/>
       </w:pPr>
       <w:r>
-        <w:t xml:space="preserve">The above K-means clusters were created using the non-outlier datasets that did not include stock data. The cluster was created looking at the total amount of money a candidate received, the number of votes they received, and the number of organizations supporting the the candidate. One cluster was created so that two centers would be created and the other was created with the idea that four centers would be created. The 2-cluster plot is interesting because it shows that there are stark differences in terms of class between two types of candidates. Based on the hypothesis tests, it is possible these two groups might be incumbent vs challenger or winner vs loser. The plot with 4 clusters was based on the 4 possible pairing of winner vs loser and incumbent vs. </w:t>
-      </w:r>
-      <w:proofErr w:type="gramStart"/>
-      <w:r>
-        <w:t>challenger .</w:t>
-      </w:r>
-      <w:proofErr w:type="gramEnd"/>
-      <w:r>
-        <w:t xml:space="preserve"> The assumption that could be made is that clusters 4 and 1 (see labels on plot) could be incumbents who won and challengers that lost and and 2 and 3 could be the remaining two cases. Unlike the 2-cluster kmeans, the one with four clusters did not show as much space between division, possibly indicating that looking at four different cases isn’t as telling as looking at only two cases. </w:t>
+        <w:t xml:space="preserve">The above K-means clusters were created using the non-outlier datasets that did not include stock data. The cluster was created looking at the total amount of money a candidate received, the number of votes they received, and the number of organizations supporting the the candidate. One cluster was created so that two centers would be created and the other was created with the idea that four centers would be created. The 2-cluster plot is interesting because it shows that there are stark differences in terms of class between two types of candidates. Based on the hypothesis tests, it is possible these two groups might be incumbent vs challenger or winner vs loser. The plot with 4 clusters was based on the 4 possible pairing of winner vs loser and incumbent vs. challenger . The assumption that could be made is that clusters 4 and 1 (see labels on plot) could be incumbents who won and challengers that lost and and 2 and 3 could be the remaining two cases. Unlike the 2-cluster kmeans, the one with four clusters did not show as much space between division, possibly indicating that looking at four different cases isn’t as telling as looking at only two cases. </w:t>
       </w:r>
     </w:p>
     <w:p>
@@ -15121,7 +15074,7 @@
                     </pic:cNvPicPr>
                   </pic:nvPicPr>
                   <pic:blipFill>
-                    <a:blip r:embed="rId20">
+                    <a:blip r:embed="rId18">
                       <a:extLst>
                         <a:ext uri="{28A0092B-C50C-407E-A947-70E740481C1C}">
                           <a14:useLocalDpi xmlns:a14="http://schemas.microsoft.com/office/drawing/2010/main" val="0"/>
@@ -15176,7 +15129,7 @@
                     </pic:cNvPicPr>
                   </pic:nvPicPr>
                   <pic:blipFill>
-                    <a:blip r:embed="rId21">
+                    <a:blip r:embed="rId19">
                       <a:extLst>
                         <a:ext uri="{28A0092B-C50C-407E-A947-70E740481C1C}">
                           <a14:useLocalDpi xmlns:a14="http://schemas.microsoft.com/office/drawing/2010/main" val="0"/>
@@ -17902,15 +17855,7 @@
     <w:p>
       <w:r>
         <w:tab/>
-        <w:t xml:space="preserve">In order to make a suitably small matrix, we used a subset of our data to build it.  The subset was determined by taking all of the winning candidates for senate seats in 2014, and their two largest sponsors.  What we were hoping to see was something interesting about the primary industries that supported those candidates.  Perhaps the Republicans and Democrats would be in two clusters, or perhaps different industries focused on different candidates by region of the United States.  What we ended up finding was that it looks as though industries hedge their bets.  Using the top two industries, as we did here, we connect all of the winning senators a remarkable amount.  There is a strong possibility that this is because of the binning strategy applied to the industries.  However, an analysis of the results </w:t>
-      </w:r>
-      <w:proofErr w:type="gramStart"/>
-      <w:r>
-        <w:t>follow</w:t>
-      </w:r>
-      <w:proofErr w:type="gramEnd"/>
-      <w:r>
-        <w:t xml:space="preserve"> below.</w:t>
+        <w:t>In order to make a suitably small matrix, we used a subset of our data to build it.  The subset was determined by taking all of the winning candidates for senate seats in 2014, and their two largest sponsors.  What we were hoping to see was something interesting about the primary industries that supported those candidates.  Perhaps the Republicans and Democrats would be in two clusters, or perhaps different industries focused on different candidates by region of the United States.  What we ended up finding was that it looks as though industries hedge their bets.  Using the top two industries, as we did here, we connect all of the winning senators a remarkable amount.  There is a strong possibility that this is because of the binning strategy applied to the industries.  However, an analysis of the results follow below.</w:t>
       </w:r>
     </w:p>
     <w:p>
@@ -18127,7 +18072,7 @@
                     </pic:cNvPicPr>
                   </pic:nvPicPr>
                   <pic:blipFill>
-                    <a:blip r:embed="rId22">
+                    <a:blip r:embed="rId20">
                       <a:extLst>
                         <a:ext uri="{28A0092B-C50C-407E-A947-70E740481C1C}">
                           <a14:useLocalDpi xmlns:a14="http://schemas.microsoft.com/office/drawing/2010/main" val="0"/>
@@ -18180,15 +18125,7 @@
         <w:ind w:firstLine="720"/>
       </w:pPr>
       <w:r>
-        <w:t xml:space="preserve">Given the above statistics, we already have a pretty clear idea of the remaining statistics.  The graph density is greater than 1 due to the multiple edges at 1.34.  The graph diameter is equivalent to 2, which indicates that even the 5 candidates that stand out have a first connection the same network.  The number of connected components is equivalent to 1 (If just one industry is picked for each Senator – essentially turning the network into clustering – there are four components).  </w:t>
-      </w:r>
-      <w:proofErr w:type="gramStart"/>
-      <w:r>
-        <w:t>Finally</w:t>
-      </w:r>
-      <w:proofErr w:type="gramEnd"/>
-      <w:r>
-        <w:t xml:space="preserve"> the largest k-core was 39.  These are all indicators of just how many of the senators share both top supporters.</w:t>
+        <w:t>Given the above statistics, we already have a pretty clear idea of the remaining statistics.  The graph density is greater than 1 due to the multiple edges at 1.34.  The graph diameter is equivalent to 2, which indicates that even the 5 candidates that stand out have a first connection the same network.  The number of connected components is equivalent to 1 (If just one industry is picked for each Senator – essentially turning the network into clustering – there are four components).  Finally the largest k-core was 39.  These are all indicators of just how many of the senators share both top supporters.</w:t>
       </w:r>
     </w:p>
     <w:p>
@@ -18226,7 +18163,7 @@
                     </pic:cNvPicPr>
                   </pic:nvPicPr>
                   <pic:blipFill>
-                    <a:blip r:embed="rId23">
+                    <a:blip r:embed="rId21">
                       <a:extLst>
                         <a:ext uri="{28A0092B-C50C-407E-A947-70E740481C1C}">
                           <a14:useLocalDpi xmlns:a14="http://schemas.microsoft.com/office/drawing/2010/main" val="0"/>
@@ -18306,7 +18243,7 @@
                     </pic:cNvPicPr>
                   </pic:nvPicPr>
                   <pic:blipFill>
-                    <a:blip r:embed="rId24">
+                    <a:blip r:embed="rId22">
                       <a:extLst>
                         <a:ext uri="{28A0092B-C50C-407E-A947-70E740481C1C}">
                           <a14:useLocalDpi xmlns:a14="http://schemas.microsoft.com/office/drawing/2010/main" val="0"/>
@@ -18399,12 +18336,7 @@
         <w:ind w:firstLine="720"/>
       </w:pPr>
       <w:r>
-        <w:t>For the Parametric Statistical T</w:t>
-      </w:r>
-      <w:bookmarkStart w:id="1" w:name="_GoBack"/>
-      <w:bookmarkEnd w:id="1"/>
-      <w:r>
-        <w:t xml:space="preserve">ests, the dataset, “PoldataSPIndustriesStockData no outliers”, was used, the student t-test was run on one of the three hypothesis developed, while the logistic regression model was run on a possible linear relationship. In hindsight, it would have been interesting to run cross validation on the model, but, unfortunately, time was a factor in forgoing it. ROC curves were provided on both of the attributes tested by the logistic regression model. </w:t>
+        <w:t xml:space="preserve">For the Parametric Statistical Tests, the dataset, “PoldataSPIndustriesStockData no outliers”, was used, the student t-test was run on one of the three hypothesis developed, while the logistic regression model was run on a possible linear relationship. In hindsight, it would have been interesting to run cross validation on the model, but, unfortunately, time was a factor in forgoing it. ROC curves were provided on both of the attributes tested by the logistic regression model. </w:t>
       </w:r>
     </w:p>
     <w:p>
@@ -18489,7 +18421,7 @@
                     </pic:cNvPicPr>
                   </pic:nvPicPr>
                   <pic:blipFill>
-                    <a:blip r:embed="rId25">
+                    <a:blip r:embed="rId23">
                       <a:extLst>
                         <a:ext uri="{28A0092B-C50C-407E-A947-70E740481C1C}">
                           <a14:useLocalDpi xmlns:a14="http://schemas.microsoft.com/office/drawing/2010/main" val="0"/>
@@ -18542,7 +18474,7 @@
                     </pic:cNvPicPr>
                   </pic:nvPicPr>
                   <pic:blipFill>
-                    <a:blip r:embed="rId26">
+                    <a:blip r:embed="rId24">
                       <a:extLst>
                         <a:ext uri="{28A0092B-C50C-407E-A947-70E740481C1C}">
                           <a14:useLocalDpi xmlns:a14="http://schemas.microsoft.com/office/drawing/2010/main" val="0"/>
@@ -19818,7 +19750,7 @@
                     </pic:cNvPicPr>
                   </pic:nvPicPr>
                   <pic:blipFill>
-                    <a:blip r:embed="rId27" cstate="print">
+                    <a:blip r:embed="rId25" cstate="print">
                       <a:extLst>
                         <a:ext uri="{28A0092B-C50C-407E-A947-70E740481C1C}">
                           <a14:useLocalDpi xmlns:a14="http://schemas.microsoft.com/office/drawing/2010/main" val="0"/>
@@ -19871,7 +19803,7 @@
                     </pic:cNvPicPr>
                   </pic:nvPicPr>
                   <pic:blipFill>
-                    <a:blip r:embed="rId28" cstate="print">
+                    <a:blip r:embed="rId26" cstate="print">
                       <a:extLst>
                         <a:ext uri="{28A0092B-C50C-407E-A947-70E740481C1C}">
                           <a14:useLocalDpi xmlns:a14="http://schemas.microsoft.com/office/drawing/2010/main" val="0"/>
@@ -19935,7 +19867,7 @@
                     </pic:cNvPicPr>
                   </pic:nvPicPr>
                   <pic:blipFill>
-                    <a:blip r:embed="rId29" cstate="print">
+                    <a:blip r:embed="rId27" cstate="print">
                       <a:extLst>
                         <a:ext uri="{28A0092B-C50C-407E-A947-70E740481C1C}">
                           <a14:useLocalDpi xmlns:a14="http://schemas.microsoft.com/office/drawing/2010/main" val="0"/>
@@ -19988,7 +19920,7 @@
                     </pic:cNvPicPr>
                   </pic:nvPicPr>
                   <pic:blipFill>
-                    <a:blip r:embed="rId30" cstate="print">
+                    <a:blip r:embed="rId28" cstate="print">
                       <a:extLst>
                         <a:ext uri="{28A0092B-C50C-407E-A947-70E740481C1C}">
                           <a14:useLocalDpi xmlns:a14="http://schemas.microsoft.com/office/drawing/2010/main" val="0"/>
@@ -20052,7 +19984,7 @@
                     </pic:cNvPicPr>
                   </pic:nvPicPr>
                   <pic:blipFill>
-                    <a:blip r:embed="rId31" cstate="print">
+                    <a:blip r:embed="rId29" cstate="print">
                       <a:extLst>
                         <a:ext uri="{28A0092B-C50C-407E-A947-70E740481C1C}">
                           <a14:useLocalDpi xmlns:a14="http://schemas.microsoft.com/office/drawing/2010/main" val="0"/>
@@ -20105,7 +20037,7 @@
                     </pic:cNvPicPr>
                   </pic:nvPicPr>
                   <pic:blipFill>
-                    <a:blip r:embed="rId32" cstate="print">
+                    <a:blip r:embed="rId30" cstate="print">
                       <a:extLst>
                         <a:ext uri="{28A0092B-C50C-407E-A947-70E740481C1C}">
                           <a14:useLocalDpi xmlns:a14="http://schemas.microsoft.com/office/drawing/2010/main" val="0"/>
@@ -20161,7 +20093,7 @@
                     </pic:cNvPicPr>
                   </pic:nvPicPr>
                   <pic:blipFill>
-                    <a:blip r:embed="rId33" cstate="print">
+                    <a:blip r:embed="rId31" cstate="print">
                       <a:extLst>
                         <a:ext uri="{28A0092B-C50C-407E-A947-70E740481C1C}">
                           <a14:useLocalDpi xmlns:a14="http://schemas.microsoft.com/office/drawing/2010/main" val="0"/>
@@ -20214,7 +20146,7 @@
                     </pic:cNvPicPr>
                   </pic:nvPicPr>
                   <pic:blipFill>
-                    <a:blip r:embed="rId34" cstate="print">
+                    <a:blip r:embed="rId32" cstate="print">
                       <a:extLst>
                         <a:ext uri="{28A0092B-C50C-407E-A947-70E740481C1C}">
                           <a14:useLocalDpi xmlns:a14="http://schemas.microsoft.com/office/drawing/2010/main" val="0"/>
@@ -21378,7 +21310,7 @@
                     </pic:cNvPicPr>
                   </pic:nvPicPr>
                   <pic:blipFill>
-                    <a:blip r:embed="rId35" cstate="print">
+                    <a:blip r:embed="rId33" cstate="print">
                       <a:extLst>
                         <a:ext uri="{28A0092B-C50C-407E-A947-70E740481C1C}">
                           <a14:useLocalDpi xmlns:a14="http://schemas.microsoft.com/office/drawing/2010/main" val="0"/>
@@ -21431,7 +21363,7 @@
                     </pic:cNvPicPr>
                   </pic:nvPicPr>
                   <pic:blipFill>
-                    <a:blip r:embed="rId36" cstate="print">
+                    <a:blip r:embed="rId34" cstate="print">
                       <a:extLst>
                         <a:ext uri="{28A0092B-C50C-407E-A947-70E740481C1C}">
                           <a14:useLocalDpi xmlns:a14="http://schemas.microsoft.com/office/drawing/2010/main" val="0"/>
@@ -21484,7 +21416,7 @@
                     </pic:cNvPicPr>
                   </pic:nvPicPr>
                   <pic:blipFill>
-                    <a:blip r:embed="rId37" cstate="print">
+                    <a:blip r:embed="rId35" cstate="print">
                       <a:extLst>
                         <a:ext uri="{28A0092B-C50C-407E-A947-70E740481C1C}">
                           <a14:useLocalDpi xmlns:a14="http://schemas.microsoft.com/office/drawing/2010/main" val="0"/>
@@ -21537,7 +21469,7 @@
                     </pic:cNvPicPr>
                   </pic:nvPicPr>
                   <pic:blipFill>
-                    <a:blip r:embed="rId38" cstate="print">
+                    <a:blip r:embed="rId36" cstate="print">
                       <a:extLst>
                         <a:ext uri="{28A0092B-C50C-407E-A947-70E740481C1C}">
                           <a14:useLocalDpi xmlns:a14="http://schemas.microsoft.com/office/drawing/2010/main" val="0"/>
@@ -21599,7 +21531,7 @@
                     </pic:cNvPicPr>
                   </pic:nvPicPr>
                   <pic:blipFill>
-                    <a:blip r:embed="rId39" cstate="print">
+                    <a:blip r:embed="rId37" cstate="print">
                       <a:extLst>
                         <a:ext uri="{28A0092B-C50C-407E-A947-70E740481C1C}">
                           <a14:useLocalDpi xmlns:a14="http://schemas.microsoft.com/office/drawing/2010/main" val="0"/>
@@ -22710,7 +22642,7 @@
                     </pic:cNvPicPr>
                   </pic:nvPicPr>
                   <pic:blipFill>
-                    <a:blip r:embed="rId40" cstate="print">
+                    <a:blip r:embed="rId38" cstate="print">
                       <a:extLst>
                         <a:ext uri="{28A0092B-C50C-407E-A947-70E740481C1C}">
                           <a14:useLocalDpi xmlns:a14="http://schemas.microsoft.com/office/drawing/2010/main" val="0"/>
@@ -22763,7 +22695,7 @@
                     </pic:cNvPicPr>
                   </pic:nvPicPr>
                   <pic:blipFill>
-                    <a:blip r:embed="rId41" cstate="print">
+                    <a:blip r:embed="rId39" cstate="print">
                       <a:extLst>
                         <a:ext uri="{28A0092B-C50C-407E-A947-70E740481C1C}">
                           <a14:useLocalDpi xmlns:a14="http://schemas.microsoft.com/office/drawing/2010/main" val="0"/>
@@ -22824,7 +22756,7 @@
                     </pic:cNvPicPr>
                   </pic:nvPicPr>
                   <pic:blipFill>
-                    <a:blip r:embed="rId42" cstate="print">
+                    <a:blip r:embed="rId40" cstate="print">
                       <a:extLst>
                         <a:ext uri="{28A0092B-C50C-407E-A947-70E740481C1C}">
                           <a14:useLocalDpi xmlns:a14="http://schemas.microsoft.com/office/drawing/2010/main" val="0"/>
@@ -22877,7 +22809,7 @@
                     </pic:cNvPicPr>
                   </pic:nvPicPr>
                   <pic:blipFill>
-                    <a:blip r:embed="rId43" cstate="print">
+                    <a:blip r:embed="rId41" cstate="print">
                       <a:extLst>
                         <a:ext uri="{28A0092B-C50C-407E-A947-70E740481C1C}">
                           <a14:useLocalDpi xmlns:a14="http://schemas.microsoft.com/office/drawing/2010/main" val="0"/>
@@ -22930,7 +22862,7 @@
                     </pic:cNvPicPr>
                   </pic:nvPicPr>
                   <pic:blipFill>
-                    <a:blip r:embed="rId44" cstate="print">
+                    <a:blip r:embed="rId42" cstate="print">
                       <a:extLst>
                         <a:ext uri="{28A0092B-C50C-407E-A947-70E740481C1C}">
                           <a14:useLocalDpi xmlns:a14="http://schemas.microsoft.com/office/drawing/2010/main" val="0"/>
@@ -23002,35 +22934,8 @@
 </w:document>
 </file>
 
-<file path=word/comments.xml><?xml version="1.0" encoding="utf-8"?>
-<w:comments xmlns:wpc="http://schemas.microsoft.com/office/word/2010/wordprocessingCanvas" xmlns:mo="http://schemas.microsoft.com/office/mac/office/2008/main" xmlns:mc="http://schemas.openxmlformats.org/markup-compatibility/2006" xmlns:mv="urn:schemas-microsoft-com:mac:vml" xmlns:o="urn:schemas-microsoft-com:office:office" xmlns:r="http://schemas.openxmlformats.org/officeDocument/2006/relationships" xmlns:m="http://schemas.openxmlformats.org/officeDocument/2006/math" xmlns:v="urn:schemas-microsoft-com:vml" xmlns:wp14="http://schemas.microsoft.com/office/word/2010/wordprocessingDrawing" xmlns:wp="http://schemas.openxmlformats.org/drawingml/2006/wordprocessingDrawing" xmlns:w10="urn:schemas-microsoft-com:office:word" xmlns:w="http://schemas.openxmlformats.org/wordprocessingml/2006/main" xmlns:w14="http://schemas.microsoft.com/office/word/2010/wordml" xmlns:w15="http://schemas.microsoft.com/office/word/2012/wordml" xmlns:wpg="http://schemas.microsoft.com/office/word/2010/wordprocessingGroup" xmlns:wpi="http://schemas.microsoft.com/office/word/2010/wordprocessingInk" xmlns:wne="http://schemas.microsoft.com/office/word/2006/wordml" xmlns:wps="http://schemas.microsoft.com/office/word/2010/wordprocessingShape" mc:Ignorable="w14 w15 wp14">
-  <w:comment w:id="0" w:author="Heather" w:date="2015-11-16T01:57:00Z" w:initials="H">
-    <w:p>
-      <w:pPr>
-        <w:pStyle w:val="CommentText"/>
-      </w:pPr>
-      <w:r>
-        <w:rPr>
-          <w:rStyle w:val="CommentReference"/>
-        </w:rPr>
-        <w:annotationRef/>
-      </w:r>
-      <w:r>
-        <w:t>May be ready to remove, depending on how you feel.</w:t>
-      </w:r>
-    </w:p>
-  </w:comment>
-</w:comments>
-</file>
-
-<file path=word/commentsExtended.xml><?xml version="1.0" encoding="utf-8"?>
-<w15:commentsEx xmlns:wpc="http://schemas.microsoft.com/office/word/2010/wordprocessingCanvas" xmlns:mo="http://schemas.microsoft.com/office/mac/office/2008/main" xmlns:mc="http://schemas.openxmlformats.org/markup-compatibility/2006" xmlns:mv="urn:schemas-microsoft-com:mac:vml" xmlns:o="urn:schemas-microsoft-com:office:office" xmlns:r="http://schemas.openxmlformats.org/officeDocument/2006/relationships" xmlns:m="http://schemas.openxmlformats.org/officeDocument/2006/math" xmlns:v="urn:schemas-microsoft-com:vml" xmlns:wp14="http://schemas.microsoft.com/office/word/2010/wordprocessingDrawing" xmlns:wp="http://schemas.openxmlformats.org/drawingml/2006/wordprocessingDrawing" xmlns:w10="urn:schemas-microsoft-com:office:word" xmlns:w="http://schemas.openxmlformats.org/wordprocessingml/2006/main" xmlns:w14="http://schemas.microsoft.com/office/word/2010/wordml" xmlns:w15="http://schemas.microsoft.com/office/word/2012/wordml" xmlns:wpg="http://schemas.microsoft.com/office/word/2010/wordprocessingGroup" xmlns:wpi="http://schemas.microsoft.com/office/word/2010/wordprocessingInk" xmlns:wne="http://schemas.microsoft.com/office/word/2006/wordml" xmlns:wps="http://schemas.microsoft.com/office/word/2010/wordprocessingShape" mc:Ignorable="w14 w15 wp14">
-  <w15:commentEx w15:paraId="527E0994" w15:done="0"/>
-</w15:commentsEx>
-</file>
-
 <file path=word/endnotes.xml><?xml version="1.0" encoding="utf-8"?>
-<w:endnotes xmlns:wpc="http://schemas.microsoft.com/office/word/2010/wordprocessingCanvas" xmlns:mo="http://schemas.microsoft.com/office/mac/office/2008/main" xmlns:mc="http://schemas.openxmlformats.org/markup-compatibility/2006" xmlns:mv="urn:schemas-microsoft-com:mac:vml" xmlns:o="urn:schemas-microsoft-com:office:office" xmlns:r="http://schemas.openxmlformats.org/officeDocument/2006/relationships" xmlns:m="http://schemas.openxmlformats.org/officeDocument/2006/math" xmlns:v="urn:schemas-microsoft-com:vml" xmlns:wp14="http://schemas.microsoft.com/office/word/2010/wordprocessingDrawing" xmlns:wp="http://schemas.openxmlformats.org/drawingml/2006/wordprocessingDrawing" xmlns:w10="urn:schemas-microsoft-com:office:word" xmlns:w="http://schemas.openxmlformats.org/wordprocessingml/2006/main" xmlns:w14="http://schemas.microsoft.com/office/word/2010/wordml" xmlns:w15="http://schemas.microsoft.com/office/word/2012/wordml" xmlns:wpg="http://schemas.microsoft.com/office/word/2010/wordprocessingGroup" xmlns:wpi="http://schemas.microsoft.com/office/word/2010/wordprocessingInk" xmlns:wne="http://schemas.microsoft.com/office/word/2006/wordml" xmlns:wps="http://schemas.microsoft.com/office/word/2010/wordprocessingShape" mc:Ignorable="w14 w15 wp14">
+<w:endnotes xmlns:wpc="http://schemas.microsoft.com/office/word/2010/wordprocessingCanvas" xmlns:mc="http://schemas.openxmlformats.org/markup-compatibility/2006" xmlns:o="urn:schemas-microsoft-com:office:office" xmlns:r="http://schemas.openxmlformats.org/officeDocument/2006/relationships" xmlns:m="http://schemas.openxmlformats.org/officeDocument/2006/math" xmlns:v="urn:schemas-microsoft-com:vml" xmlns:wp14="http://schemas.microsoft.com/office/word/2010/wordprocessingDrawing" xmlns:wp="http://schemas.openxmlformats.org/drawingml/2006/wordprocessingDrawing" xmlns:w10="urn:schemas-microsoft-com:office:word" xmlns:w="http://schemas.openxmlformats.org/wordprocessingml/2006/main" xmlns:w14="http://schemas.microsoft.com/office/word/2010/wordml" xmlns:w15="http://schemas.microsoft.com/office/word/2012/wordml" xmlns:wpg="http://schemas.microsoft.com/office/word/2010/wordprocessingGroup" xmlns:wpi="http://schemas.microsoft.com/office/word/2010/wordprocessingInk" xmlns:wne="http://schemas.microsoft.com/office/word/2006/wordml" xmlns:wps="http://schemas.microsoft.com/office/word/2010/wordprocessingShape" mc:Ignorable="w14 w15 wp14">
   <w:endnote w:type="separator" w:id="-1">
     <w:p>
       <w:r>
@@ -23049,7 +22954,7 @@
 </file>
 
 <file path=word/footnotes.xml><?xml version="1.0" encoding="utf-8"?>
-<w:footnotes xmlns:wpc="http://schemas.microsoft.com/office/word/2010/wordprocessingCanvas" xmlns:mo="http://schemas.microsoft.com/office/mac/office/2008/main" xmlns:mc="http://schemas.openxmlformats.org/markup-compatibility/2006" xmlns:mv="urn:schemas-microsoft-com:mac:vml" xmlns:o="urn:schemas-microsoft-com:office:office" xmlns:r="http://schemas.openxmlformats.org/officeDocument/2006/relationships" xmlns:m="http://schemas.openxmlformats.org/officeDocument/2006/math" xmlns:v="urn:schemas-microsoft-com:vml" xmlns:wp14="http://schemas.microsoft.com/office/word/2010/wordprocessingDrawing" xmlns:wp="http://schemas.openxmlformats.org/drawingml/2006/wordprocessingDrawing" xmlns:w10="urn:schemas-microsoft-com:office:word" xmlns:w="http://schemas.openxmlformats.org/wordprocessingml/2006/main" xmlns:w14="http://schemas.microsoft.com/office/word/2010/wordml" xmlns:w15="http://schemas.microsoft.com/office/word/2012/wordml" xmlns:wpg="http://schemas.microsoft.com/office/word/2010/wordprocessingGroup" xmlns:wpi="http://schemas.microsoft.com/office/word/2010/wordprocessingInk" xmlns:wne="http://schemas.microsoft.com/office/word/2006/wordml" xmlns:wps="http://schemas.microsoft.com/office/word/2010/wordprocessingShape" mc:Ignorable="w14 w15 wp14">
+<w:footnotes xmlns:wpc="http://schemas.microsoft.com/office/word/2010/wordprocessingCanvas" xmlns:mc="http://schemas.openxmlformats.org/markup-compatibility/2006" xmlns:o="urn:schemas-microsoft-com:office:office" xmlns:r="http://schemas.openxmlformats.org/officeDocument/2006/relationships" xmlns:m="http://schemas.openxmlformats.org/officeDocument/2006/math" xmlns:v="urn:schemas-microsoft-com:vml" xmlns:wp14="http://schemas.microsoft.com/office/word/2010/wordprocessingDrawing" xmlns:wp="http://schemas.openxmlformats.org/drawingml/2006/wordprocessingDrawing" xmlns:w10="urn:schemas-microsoft-com:office:word" xmlns:w="http://schemas.openxmlformats.org/wordprocessingml/2006/main" xmlns:w14="http://schemas.microsoft.com/office/word/2010/wordml" xmlns:w15="http://schemas.microsoft.com/office/word/2012/wordml" xmlns:wpg="http://schemas.microsoft.com/office/word/2010/wordprocessingGroup" xmlns:wpi="http://schemas.microsoft.com/office/word/2010/wordprocessingInk" xmlns:wne="http://schemas.microsoft.com/office/word/2006/wordml" xmlns:wps="http://schemas.microsoft.com/office/word/2010/wordprocessingShape" mc:Ignorable="w14 w15 wp14">
   <w:footnote w:type="separator" w:id="-1">
     <w:p>
       <w:r>
@@ -23166,8 +23071,8 @@
 </file>
 
 <file path=word/numbering.xml><?xml version="1.0" encoding="utf-8"?>
-<w:numbering xmlns:wpc="http://schemas.microsoft.com/office/word/2010/wordprocessingCanvas" xmlns:mo="http://schemas.microsoft.com/office/mac/office/2008/main" xmlns:mc="http://schemas.openxmlformats.org/markup-compatibility/2006" xmlns:mv="urn:schemas-microsoft-com:mac:vml" xmlns:o="urn:schemas-microsoft-com:office:office" xmlns:r="http://schemas.openxmlformats.org/officeDocument/2006/relationships" xmlns:m="http://schemas.openxmlformats.org/officeDocument/2006/math" xmlns:v="urn:schemas-microsoft-com:vml" xmlns:wp14="http://schemas.microsoft.com/office/word/2010/wordprocessingDrawing" xmlns:wp="http://schemas.openxmlformats.org/drawingml/2006/wordprocessingDrawing" xmlns:w10="urn:schemas-microsoft-com:office:word" xmlns:w="http://schemas.openxmlformats.org/wordprocessingml/2006/main" xmlns:w14="http://schemas.microsoft.com/office/word/2010/wordml" xmlns:w15="http://schemas.microsoft.com/office/word/2012/wordml" xmlns:wpg="http://schemas.microsoft.com/office/word/2010/wordprocessingGroup" xmlns:wpi="http://schemas.microsoft.com/office/word/2010/wordprocessingInk" xmlns:wne="http://schemas.microsoft.com/office/word/2006/wordml" xmlns:wps="http://schemas.microsoft.com/office/word/2010/wordprocessingShape" mc:Ignorable="w14 w15 wp14">
-  <w:abstractNum w:abstractNumId="0">
+<w:numbering xmlns:wpc="http://schemas.microsoft.com/office/word/2010/wordprocessingCanvas" xmlns:mc="http://schemas.openxmlformats.org/markup-compatibility/2006" xmlns:o="urn:schemas-microsoft-com:office:office" xmlns:r="http://schemas.openxmlformats.org/officeDocument/2006/relationships" xmlns:m="http://schemas.openxmlformats.org/officeDocument/2006/math" xmlns:v="urn:schemas-microsoft-com:vml" xmlns:wp14="http://schemas.microsoft.com/office/word/2010/wordprocessingDrawing" xmlns:wp="http://schemas.openxmlformats.org/drawingml/2006/wordprocessingDrawing" xmlns:w10="urn:schemas-microsoft-com:office:word" xmlns:w="http://schemas.openxmlformats.org/wordprocessingml/2006/main" xmlns:w14="http://schemas.microsoft.com/office/word/2010/wordml" xmlns:w15="http://schemas.microsoft.com/office/word/2012/wordml" xmlns:wpg="http://schemas.microsoft.com/office/word/2010/wordprocessingGroup" xmlns:wpi="http://schemas.microsoft.com/office/word/2010/wordprocessingInk" xmlns:wne="http://schemas.microsoft.com/office/word/2006/wordml" xmlns:wps="http://schemas.microsoft.com/office/word/2010/wordprocessingShape" mc:Ignorable="w14 w15 wp14">
+  <w:abstractNum w:abstractNumId="0" w15:restartNumberingAfterBreak="0">
     <w:nsid w:val="4FBF0C94"/>
     <w:multiLevelType w:val="hybridMultilevel"/>
     <w:tmpl w:val="2EC0EABC"/>
@@ -23275,7 +23180,7 @@
     </w:rPrDefault>
     <w:pPrDefault/>
   </w:docDefaults>
-  <w:latentStyles w:defLockedState="0" w:defUIPriority="99" w:defSemiHidden="0" w:defUnhideWhenUsed="0" w:defQFormat="0" w:count="380">
+  <w:latentStyles w:defLockedState="0" w:defUIPriority="99" w:defSemiHidden="0" w:defUnhideWhenUsed="0" w:defQFormat="0" w:count="371">
     <w:lsdException w:name="Normal" w:uiPriority="0" w:qFormat="1"/>
     <w:lsdException w:name="heading 1" w:uiPriority="9" w:qFormat="1"/>
     <w:lsdException w:name="heading 2" w:semiHidden="1" w:uiPriority="9" w:unhideWhenUsed="1" w:qFormat="1"/>
@@ -23432,15 +23337,6 @@
     <w:lsdException w:name="Balloon Text" w:semiHidden="1" w:unhideWhenUsed="1"/>
     <w:lsdException w:name="Table Grid" w:uiPriority="39"/>
     <w:lsdException w:name="Table Theme" w:semiHidden="1" w:unhideWhenUsed="1"/>
-    <w:lsdException w:name="Note Level 1" w:semiHidden="1" w:unhideWhenUsed="1"/>
-    <w:lsdException w:name="Note Level 2" w:semiHidden="1" w:unhideWhenUsed="1"/>
-    <w:lsdException w:name="Note Level 3" w:semiHidden="1" w:unhideWhenUsed="1"/>
-    <w:lsdException w:name="Note Level 4" w:semiHidden="1" w:unhideWhenUsed="1"/>
-    <w:lsdException w:name="Note Level 5" w:semiHidden="1" w:unhideWhenUsed="1"/>
-    <w:lsdException w:name="Note Level 6" w:semiHidden="1" w:unhideWhenUsed="1"/>
-    <w:lsdException w:name="Note Level 7" w:semiHidden="1" w:unhideWhenUsed="1"/>
-    <w:lsdException w:name="Note Level 8" w:semiHidden="1" w:unhideWhenUsed="1"/>
-    <w:lsdException w:name="Note Level 9" w:semiHidden="1" w:unhideWhenUsed="1"/>
     <w:lsdException w:name="Placeholder Text" w:semiHidden="1"/>
     <w:lsdException w:name="No Spacing" w:uiPriority="1" w:qFormat="1"/>
     <w:lsdException w:name="Light Shading" w:uiPriority="60"/>
@@ -23841,7 +23737,6 @@
     <w:uiPriority w:val="39"/>
     <w:rsid w:val="00B92289"/>
     <w:tblPr>
-      <w:tblInd w:w="0" w:type="dxa"/>
       <w:tblBorders>
         <w:top w:val="single" w:sz="4" w:space="0" w:color="auto"/>
         <w:left w:val="single" w:sz="4" w:space="0" w:color="auto"/>
@@ -23850,12 +23745,6 @@
         <w:insideH w:val="single" w:sz="4" w:space="0" w:color="auto"/>
         <w:insideV w:val="single" w:sz="4" w:space="0" w:color="auto"/>
       </w:tblBorders>
-      <w:tblCellMar>
-        <w:top w:w="0" w:type="dxa"/>
-        <w:left w:w="108" w:type="dxa"/>
-        <w:bottom w:w="0" w:type="dxa"/>
-        <w:right w:w="108" w:type="dxa"/>
-      </w:tblCellMar>
     </w:tblPr>
   </w:style>
   <w:style w:type="table" w:styleId="TableGridLight">
@@ -23864,7 +23753,6 @@
     <w:uiPriority w:val="40"/>
     <w:rsid w:val="00B92289"/>
     <w:tblPr>
-      <w:tblInd w:w="0" w:type="dxa"/>
       <w:tblBorders>
         <w:top w:val="single" w:sz="4" w:space="0" w:color="BFBFBF" w:themeColor="background1" w:themeShade="BF"/>
         <w:left w:val="single" w:sz="4" w:space="0" w:color="BFBFBF" w:themeColor="background1" w:themeShade="BF"/>
@@ -23873,12 +23761,6 @@
         <w:insideH w:val="single" w:sz="4" w:space="0" w:color="BFBFBF" w:themeColor="background1" w:themeShade="BF"/>
         <w:insideV w:val="single" w:sz="4" w:space="0" w:color="BFBFBF" w:themeColor="background1" w:themeShade="BF"/>
       </w:tblBorders>
-      <w:tblCellMar>
-        <w:top w:w="0" w:type="dxa"/>
-        <w:left w:w="108" w:type="dxa"/>
-        <w:bottom w:w="0" w:type="dxa"/>
-        <w:right w:w="108" w:type="dxa"/>
-      </w:tblCellMar>
     </w:tblPr>
   </w:style>
   <w:style w:type="table" w:styleId="PlainTable1">
@@ -23889,7 +23771,6 @@
     <w:tblPr>
       <w:tblStyleRowBandSize w:val="1"/>
       <w:tblStyleColBandSize w:val="1"/>
-      <w:tblInd w:w="0" w:type="dxa"/>
       <w:tblBorders>
         <w:top w:val="single" w:sz="4" w:space="0" w:color="BFBFBF" w:themeColor="background1" w:themeShade="BF"/>
         <w:left w:val="single" w:sz="4" w:space="0" w:color="BFBFBF" w:themeColor="background1" w:themeShade="BF"/>
@@ -23898,12 +23779,6 @@
         <w:insideH w:val="single" w:sz="4" w:space="0" w:color="BFBFBF" w:themeColor="background1" w:themeShade="BF"/>
         <w:insideV w:val="single" w:sz="4" w:space="0" w:color="BFBFBF" w:themeColor="background1" w:themeShade="BF"/>
       </w:tblBorders>
-      <w:tblCellMar>
-        <w:top w:w="0" w:type="dxa"/>
-        <w:left w:w="108" w:type="dxa"/>
-        <w:bottom w:w="0" w:type="dxa"/>
-        <w:right w:w="108" w:type="dxa"/>
-      </w:tblCellMar>
     </w:tblPr>
     <w:tblStylePr w:type="firstRow">
       <w:rPr>
@@ -23956,17 +23831,10 @@
     <w:tblPr>
       <w:tblStyleRowBandSize w:val="1"/>
       <w:tblStyleColBandSize w:val="1"/>
-      <w:tblInd w:w="0" w:type="dxa"/>
       <w:tblBorders>
         <w:top w:val="single" w:sz="4" w:space="0" w:color="7F7F7F" w:themeColor="text1" w:themeTint="80"/>
         <w:bottom w:val="single" w:sz="4" w:space="0" w:color="7F7F7F" w:themeColor="text1" w:themeTint="80"/>
       </w:tblBorders>
-      <w:tblCellMar>
-        <w:top w:w="0" w:type="dxa"/>
-        <w:left w:w="108" w:type="dxa"/>
-        <w:bottom w:w="0" w:type="dxa"/>
-        <w:right w:w="108" w:type="dxa"/>
-      </w:tblCellMar>
     </w:tblPr>
     <w:tblStylePr w:type="firstRow">
       <w:rPr>
@@ -24301,7 +24169,7 @@
 </file>
 
 <file path=customXml/itemProps1.xml><?xml version="1.0" encoding="utf-8"?>
-<ds:datastoreItem xmlns:ds="http://schemas.openxmlformats.org/officeDocument/2006/customXml" ds:itemID="{DEC625E4-DF74-2F40-BA90-F4F9B5B76E58}">
+<ds:datastoreItem xmlns:ds="http://schemas.openxmlformats.org/officeDocument/2006/customXml" ds:itemID="{BF1BB9F4-BACD-4F97-A3D0-AD9624CDF145}">
   <ds:schemaRefs>
     <ds:schemaRef ds:uri="http://schemas.openxmlformats.org/officeDocument/2006/bibliography"/>
   </ds:schemaRefs>

</xml_diff>

<commit_message>
Final Draft Project 2
</commit_message>
<xml_diff>
--- a/part2_exploratory_analysis/write-ups/Combined Write-Up.docx
+++ b/part2_exploratory_analysis/write-ups/Combined Write-Up.docx
@@ -329,7 +329,15 @@
           <w:rFonts w:ascii="Calibri" w:eastAsia="Times New Roman" w:hAnsi="Calibri" w:cs="Arial"/>
           <w:color w:val="262626"/>
         </w:rPr>
-        <w:t>Note that as part of stacking and aligning the election results data, we also binned party affiliation into 3 bins: Republicans, Democrats, and Independents.  In the FEC data in particular, candidates could be listed under multiple parties, subsets of parties, or state-specific parties, to name a few.  To align these, we did our best to sort the parties manually based on brief searches of any general party affiliations to the larger Democrat or Republican parties through Google.  Those that didn’t have a clear affiliation remained Independent.  Candidates that were listed as multiple parties were converted to the bin of the strongest ideological party they were associated with (in the vast majority of cases, some version of Democrat or Republican was part of their association set).  When both Democrat and Republican were listed, the one with a greater number of associated votes was chosen (for some FEC data, this was broken out).  </w:t>
+        <w:t xml:space="preserve">Note that as part of stacking and aligning the election results data, we also binned party affiliation into 3 bins: Republicans, Democrats, and Independents.  In the FEC data in particular, candidates could be listed under multiple parties, subsets of parties, or state-specific parties, to name a few.  To align these, we did our best to sort the parties manually based on brief searches of any general party affiliations to the larger Democrat or Republican parties through </w:t>
+      </w:r>
+      <w:r>
+        <w:rPr>
+          <w:rFonts w:ascii="Calibri" w:eastAsia="Times New Roman" w:hAnsi="Calibri" w:cs="Arial"/>
+          <w:color w:val="262626"/>
+        </w:rPr>
+        <w:lastRenderedPageBreak/>
+        <w:t>Google.  Those that didn’t have a clear affiliation remained Independent.  Candidates that were listed as multiple parties were converted to the bin of the strongest ideological party they were associated with (in the vast majority of cases, some version of Democrat or Republican was part of their association set).  When both Democrat and Republican were listed, the one with a greater number of associated votes was chosen (for some FEC data, this was broken out).  </w:t>
       </w:r>
     </w:p>
     <w:p>
@@ -448,11 +456,11 @@
         <w:t xml:space="preserve"> </w:t>
       </w:r>
       <w:r>
-        <w:t xml:space="preserve">the candidate’s political party (party); campaign contribution amount (amount) and percentage of total contributions (industrypercent) that come from the industry; total campaign contributions (candtotal); incumbent status (incumbent); number of votes received (votes) and percentage of votes received (percent; number of votes divided by total votes cast in the race); election winner status (winner); a variable illustrating how the industry’s contribution to the candidate compares to the amounts contributed by other industries (indrank), the total amount of funding all of the candidates in the race received </w:t>
+        <w:t xml:space="preserve">the candidate’s political party (party); campaign contribution </w:t>
       </w:r>
       <w:r>
         <w:lastRenderedPageBreak/>
-        <w:t xml:space="preserve">(racetotal), and the percentage of the total race funding that the industry gave to the candidate (racefundperc).  </w:t>
+        <w:t xml:space="preserve">amount (amount) and percentage of total contributions (industrypercent) that come from the industry; total campaign contributions (candtotal); incumbent status (incumbent); number of votes received (votes) and percentage of votes received (percent; number of votes divided by total votes cast in the race); election winner status (winner); a variable illustrating how the industry’s contribution to the candidate compares to the amounts contributed by other industries (indrank), the total amount of funding all of the candidates in the race received (racetotal), and the percentage of the total race funding that the industry gave to the candidate (racefundperc).  </w:t>
       </w:r>
     </w:p>
     <w:p>
@@ -622,7 +630,11 @@
         <w:t xml:space="preserve"> more Republicans than Democrats. However, we realized that this was simply a result of having one </w:t>
       </w:r>
       <w:r>
-        <w:t>observation per industry that donated to each candidate; Republicans tended to have more industries donating to them than Democrats, and winners and incumbents tended to have more supporting industries than losers and challengers</w:t>
+        <w:t xml:space="preserve">observation per industry that donated to each candidate; Republicans tended to have more industries donating to them than </w:t>
+      </w:r>
+      <w:r>
+        <w:lastRenderedPageBreak/>
+        <w:t>Democrats, and winners and incumbents tended to have more supporting industries than losers and challengers</w:t>
       </w:r>
       <w:r>
         <w:t>, respectively</w:t>
@@ -695,11 +707,7 @@
         <w:t>, t</w:t>
       </w:r>
       <w:r>
-        <w:t xml:space="preserve">he average amount contributed by one industry to one candidate was </w:t>
-      </w:r>
-      <w:r>
-        <w:lastRenderedPageBreak/>
-        <w:t xml:space="preserve">$122,100, but the standard deviation was nearly $300,000; some candidates received enormous amounts of funding from some industries, while others received very little. The same pattern was evident in the total amount of contributions each candidate received; the average amount was $865,900, but the standard deviation was more than $1.3M. Our analysis of the votes </w:t>
+        <w:t xml:space="preserve">he average amount contributed by one industry to one candidate was $122,100, but the standard deviation was nearly $300,000; some candidates received enormous amounts of funding from some industries, while others received very little. The same pattern was evident in the total amount of contributions each candidate received; the average amount was $865,900, but the standard deviation was more than $1.3M. Our analysis of the votes </w:t>
       </w:r>
       <w:r>
         <w:t>variable revealed that the average candidate received 194,000 votes</w:t>
@@ -813,7 +821,11 @@
         <w:t xml:space="preserve"> believed that, in conditions of great economic turmoil, when an industry either rose or dropped a great deal, we would not be able to connect changes in the market value of the industry with the industry’s political contributions, </w:t>
       </w:r>
       <w:r>
-        <w:t>since there were much greater forces at work causing the industry to move on the stock market. So, we removed any observations for which the value of the yrpercentchange variable was greater than/less than 1 interquartile range above/below the 75</w:t>
+        <w:t xml:space="preserve">since </w:t>
+      </w:r>
+      <w:r>
+        <w:lastRenderedPageBreak/>
+        <w:t>there were much greater forces at work causing the industry to move on the stock market. So, we removed any observations for which the value of the yrpercentchange variable was greater than/less than 1 interquartile range above/below the 75</w:t>
       </w:r>
       <w:r>
         <w:rPr>
@@ -846,7 +858,6 @@
         <w:ind w:firstLine="720"/>
       </w:pPr>
       <w:r>
-        <w:lastRenderedPageBreak/>
         <w:t>Finally, it was important for the frequent itemset analysis to bin some of our numerical data into categories, so that we could see look at possible associations between the numerical variables and the other variables in our dataset. So, after outliers and missing values were removed, the total contribution amount and</w:t>
       </w:r>
       <w:r>
@@ -982,7 +993,6 @@
           <w:szCs w:val="30"/>
           <w:u w:val="single"/>
         </w:rPr>
-        <w:lastRenderedPageBreak/>
         <w:t xml:space="preserve">Table </w:t>
       </w:r>
       <w:r>
@@ -7694,7 +7704,6 @@
           <w:szCs w:val="30"/>
           <w:u w:val="single"/>
         </w:rPr>
-        <w:lastRenderedPageBreak/>
         <w:t xml:space="preserve">Table </w:t>
       </w:r>
       <w:r>
@@ -13456,6 +13465,7 @@
                 <w:rFonts w:ascii="Calibri" w:eastAsia="Times New Roman" w:hAnsi="Calibri" w:cs="Times New Roman"/>
                 <w:color w:val="000000"/>
               </w:rPr>
+              <w:lastRenderedPageBreak/>
               <w:t>Adjclose</w:t>
             </w:r>
           </w:p>
@@ -13814,7 +13824,6 @@
           <w:szCs w:val="30"/>
           <w:u w:val="single"/>
         </w:rPr>
-        <w:lastRenderedPageBreak/>
         <w:t>Histograms and Correlations</w:t>
       </w:r>
     </w:p>
@@ -20673,7 +20682,6 @@
           </wp:inline>
         </w:drawing>
       </w:r>
-      <w:bookmarkStart w:id="0" w:name="_GoBack"/>
       <w:r>
         <w:rPr>
           <w:noProof/>
@@ -20727,7 +20735,6 @@
           </wp:inline>
         </w:drawing>
       </w:r>
-      <w:bookmarkEnd w:id="0"/>
     </w:p>
     <w:p/>
     <w:p>
@@ -24113,14 +24120,43 @@
         <w:rPr>
           <w:rFonts w:cstheme="minorHAnsi"/>
         </w:rPr>
-        <w:t xml:space="preserve">The study of potential relationships between congressional elections, industry contributions, and financial shifts continues into statistical testing and further analyses. In the first part of the study, the goal that was established is to determine whether political contributions by industries to specific parties and candidates had any bearing on election results and if the election results made any specific impact to the market as a whole. The expectations were that a positive correlation between political contributions and the likelihood </w:t>
+        <w:t xml:space="preserve">The study of potential relationships between congressional elections, industry contributions, and financial shifts continues into statistical testing and further analyses. In the first part, the established goal </w:t>
       </w:r>
       <w:r>
         <w:rPr>
           <w:rFonts w:cstheme="minorHAnsi"/>
         </w:rPr>
-        <w:lastRenderedPageBreak/>
-        <w:t>to win an election exists, and that industries would realize a benefit from contributing to the candidate(s) of their choosing.</w:t>
+        <w:t>was</w:t>
+      </w:r>
+      <w:r>
+        <w:rPr>
+          <w:rFonts w:cstheme="minorHAnsi"/>
+        </w:rPr>
+        <w:t xml:space="preserve"> to determine whether political contributions by industries to specific candidates had </w:t>
+      </w:r>
+      <w:r>
+        <w:rPr>
+          <w:rFonts w:cstheme="minorHAnsi"/>
+        </w:rPr>
+        <w:t xml:space="preserve">any bearing on election results. A second goal was to see </w:t>
+      </w:r>
+      <w:r>
+        <w:rPr>
+          <w:rFonts w:cstheme="minorHAnsi"/>
+        </w:rPr>
+        <w:t xml:space="preserve">if the election results made any specific impact to the market as a whole. The expectations were that a positive correlation between </w:t>
+      </w:r>
+      <w:r>
+        <w:rPr>
+          <w:rFonts w:cstheme="minorHAnsi"/>
+        </w:rPr>
+        <w:t xml:space="preserve">political contributions and winning an </w:t>
+      </w:r>
+      <w:r>
+        <w:rPr>
+          <w:rFonts w:cstheme="minorHAnsi"/>
+        </w:rPr>
+        <w:t>election exists, and that industries would benefit from contributing to the candidate(s) of their choosing.</w:t>
       </w:r>
     </w:p>
     <w:p>
@@ -24141,7 +24177,19 @@
         <w:rPr>
           <w:rFonts w:cstheme="minorHAnsi"/>
         </w:rPr>
-        <w:t>Initial analysis of the data shows several great disparities within all of the main variables. Among the most noticeable are the total funds raised per candidate (min of $10, max of $21,830,000, mean of $865,900, and median of $566,300) and percentage of votes received per candidate (min of 0, max of 1.00, mean of 0.5289, and median of 0.55). These disparities indicate that the data require reshaping in order to achieve usable results when performing tests. Based on the summary statistics, outliers were identified and removed for further testing.</w:t>
+        <w:t>Initial analysis of the data shows several great disparities within all of the main variables. Among the most noticeable are the total funds raised per candidate (min of $10, max of $21,830,000, mean of $865,900, and median of $566,300) and percentage of votes received per candidate (min of 0, max of 1.00, mean of 0.5289, and median of 0.55). These disparities indicate that the data require</w:t>
+      </w:r>
+      <w:r>
+        <w:rPr>
+          <w:rFonts w:cstheme="minorHAnsi"/>
+        </w:rPr>
+        <w:t>d</w:t>
+      </w:r>
+      <w:r>
+        <w:rPr>
+          <w:rFonts w:cstheme="minorHAnsi"/>
+        </w:rPr>
+        <w:t xml:space="preserve"> reshaping in order to achieve usable results when performing tests. Based on the summary statistics, outliers were identified and removed for further testing.</w:t>
       </w:r>
     </w:p>
     <w:p>
@@ -24162,7 +24210,67 @@
         <w:rPr>
           <w:rFonts w:cstheme="minorHAnsi"/>
         </w:rPr>
-        <w:t>Histograms provide a high level view of the distribution of numerical, individual variables. Contribution amounts were used in different formats to provide visual conclusions. They show a remarkable difference between winning and losing candidates in total funds raised, contribution sizes by industry, and percentage of total funds raised per election. There is also a slight indication that Republicans tend to receive more contributions than their Democratic counterparts. Of the three variables used to test for correlation, the only identifiable correlation is between the percentage of funds a candidate receives in their general election and the percentage of votes received. The correlation coefficient is 0.8734, which indicates a very strong correlation.</w:t>
+        <w:t>Histograms provid</w:t>
+      </w:r>
+      <w:r>
+        <w:rPr>
+          <w:rFonts w:cstheme="minorHAnsi"/>
+        </w:rPr>
+        <w:t>ed</w:t>
+      </w:r>
+      <w:r>
+        <w:rPr>
+          <w:rFonts w:cstheme="minorHAnsi"/>
+        </w:rPr>
+        <w:t xml:space="preserve"> a high level view o</w:t>
+      </w:r>
+      <w:r>
+        <w:rPr>
+          <w:rFonts w:cstheme="minorHAnsi"/>
+        </w:rPr>
+        <w:t>f the distribution of numerical and</w:t>
+      </w:r>
+      <w:r>
+        <w:rPr>
+          <w:rFonts w:cstheme="minorHAnsi"/>
+        </w:rPr>
+        <w:t xml:space="preserve"> individual variables. Contribution amounts were used in different formats to provide visual conclusions. They show a remarkable difference between winning and losing candidates in total funds raised, contribution sizes by industry, </w:t>
+      </w:r>
+      <w:r>
+        <w:rPr>
+          <w:rFonts w:cstheme="minorHAnsi"/>
+        </w:rPr>
+        <w:t>as well as</w:t>
+      </w:r>
+      <w:r>
+        <w:rPr>
+          <w:rFonts w:cstheme="minorHAnsi"/>
+        </w:rPr>
+        <w:t xml:space="preserve"> percentage of total funds raised per election. There is also a slight indication that Republicans tend to receive more contributions than their Democratic counterparts. Of the three variables used to test for correlation, the only identifiable correlation is b</w:t>
+      </w:r>
+      <w:r>
+        <w:rPr>
+          <w:rFonts w:cstheme="minorHAnsi"/>
+        </w:rPr>
+        <w:t>etween the percentage of funds</w:t>
+      </w:r>
+      <w:r>
+        <w:rPr>
+          <w:rFonts w:cstheme="minorHAnsi"/>
+        </w:rPr>
+        <w:t xml:space="preserve"> candidate</w:t>
+      </w:r>
+      <w:r>
+        <w:rPr>
+          <w:rFonts w:cstheme="minorHAnsi"/>
+        </w:rPr>
+        <w:t>s receive</w:t>
+      </w:r>
+      <w:r>
+        <w:rPr>
+          <w:rFonts w:cstheme="minorHAnsi"/>
+        </w:rPr>
+        <w:t xml:space="preserve"> in their general election and the percentage of votes received. The correlation coefficient is 0.8734, which indicates a very strong correlation.</w:t>
       </w:r>
     </w:p>
     <w:p>
@@ -24185,7 +24293,35 @@
           <w:rFonts w:cstheme="minorHAnsi"/>
           <w:bCs/>
         </w:rPr>
-        <w:t>Apriori rule mining revealed many associations which were in line with initial expectations; while the rules found strengthened the conviction that the dataset is representative of the real world, they failed to bring much new information to light.  The main takeaway from the frequent itemset mining is that in American congressional politics, challengers face an uphill battle; incumbents have a large fundraising advantage and win an incredibly high proportion of elections in which they participate. Deeper analysis is necessary to determine if the sources of candidates’ funding actually have an impact on election results or if it is only the amount of funding that matters. </w:t>
+        <w:t>Apriori rule mining revealed many associations which were in line with initial</w:t>
+      </w:r>
+      <w:r>
+        <w:rPr>
+          <w:rFonts w:cstheme="minorHAnsi"/>
+          <w:bCs/>
+        </w:rPr>
+        <w:t xml:space="preserve"> expectations. W</w:t>
+      </w:r>
+      <w:r>
+        <w:rPr>
+          <w:rFonts w:cstheme="minorHAnsi"/>
+          <w:bCs/>
+        </w:rPr>
+        <w:t xml:space="preserve">hile the </w:t>
+      </w:r>
+      <w:r>
+        <w:rPr>
+          <w:rFonts w:cstheme="minorHAnsi"/>
+          <w:bCs/>
+        </w:rPr>
+        <w:t xml:space="preserve">identified </w:t>
+      </w:r>
+      <w:r>
+        <w:rPr>
+          <w:rFonts w:cstheme="minorHAnsi"/>
+          <w:bCs/>
+        </w:rPr>
+        <w:t>rules strengthened the conviction that the dataset is representative of the real world, they failed to bring much new information to light.  The main takeaway from the frequent itemset mining is that in American congressional politics, challengers face an uphill battle; incumbents have a large fundraising advantage and win an incredibly high proportion of elections in which they participate. Deeper analysis is necessary to determine if the sources of candidates’ funding actually have an impact on election results or if it is only the amount of funding that matters. </w:t>
       </w:r>
     </w:p>
     <w:p>
@@ -24208,7 +24344,21 @@
           <w:rFonts w:cstheme="minorHAnsi"/>
           <w:bCs/>
         </w:rPr>
-        <w:t>Through network analysis of the 33 senators that one their elections in 2014, it is clear that only a few of the industries are responsible for contributing the most money to campaigns.  A caveat to this could be that our bins were too broad to see stark categorical differences between candidates.  One main conclusion to draw would be that industries hedge their bets, and would prefer to have influence over all candidates, regardless of who is elected.  Extension of this would be to check to see how the losers’ top contributors stacked up (though not necessarily with a network).  Since there are 33 winners, the dataset with outliers in other categories was used.  This seemed the most appropriate since the idea is just to compare the industries that link candidates.</w:t>
+        <w:t xml:space="preserve">Through network analysis of the 33 senators that </w:t>
+      </w:r>
+      <w:r>
+        <w:rPr>
+          <w:rFonts w:cstheme="minorHAnsi"/>
+          <w:bCs/>
+        </w:rPr>
+        <w:t>won</w:t>
+      </w:r>
+      <w:r>
+        <w:rPr>
+          <w:rFonts w:cstheme="minorHAnsi"/>
+          <w:bCs/>
+        </w:rPr>
+        <w:t xml:space="preserve"> their elections in 2014, it is clear that only a few of the industries are responsible for contributing the most money to campaigns.  A caveat to this could be that our bins were too broad to see stark categorical differences between candidates.  One main conclusion to draw would be that industries hedge their bets, and would prefer to have influence over all candidates, regardless of who is elected.  Extension of this would be to check to see how the losers’ top contributors stacked up (though not necessarily with a network).  Since there are 33 winners, the dataset with outliers in other categories was used.  This seemed the most appropriate since the idea is just to compare the industries that link candidates.</w:t>
       </w:r>
     </w:p>
     <w:p>
@@ -24230,7 +24380,35 @@
           <w:rFonts w:cstheme="minorHAnsi"/>
           <w:bCs/>
         </w:rPr>
-        <w:t xml:space="preserve">The first null hypothesis is that there is no difference between the total contributions received by the incumbent and challenger; however, the student t-test shows that there is a very significant difference.  The second null hypothesis is that the winner will be based on the total amount of funds raised and the number of supporting industries. The precision of the model is 0.8125881, the recall is 0.8662994, and the F-measure is 0.8385846. From, the ROC </w:t>
+        <w:t xml:space="preserve">The first null hypothesis is that there is no difference between the total contributions received by the </w:t>
+      </w:r>
+      <w:r>
+        <w:rPr>
+          <w:rFonts w:cstheme="minorHAnsi"/>
+          <w:bCs/>
+        </w:rPr>
+        <w:t>incumbent and challenger. H</w:t>
+      </w:r>
+      <w:r>
+        <w:rPr>
+          <w:rFonts w:cstheme="minorHAnsi"/>
+          <w:bCs/>
+        </w:rPr>
+        <w:t>owever, the student t-test shows that there is a very significant difference</w:t>
+      </w:r>
+      <w:r>
+        <w:rPr>
+          <w:rFonts w:cstheme="minorHAnsi"/>
+          <w:bCs/>
+        </w:rPr>
+        <w:t xml:space="preserve"> skewed towards the incumbent</w:t>
+      </w:r>
+      <w:r>
+        <w:rPr>
+          <w:rFonts w:cstheme="minorHAnsi"/>
+          <w:bCs/>
+        </w:rPr>
+        <w:t xml:space="preserve">.  The second null hypothesis is that the winner will be based on the total amount of funds raised and the number of supporting industries. The precision of the model is 0.8125881, the recall is 0.8662994, and the F-measure is 0.8385846. From, the ROC curves, it seems that candidate total has a greater effect rather than the number of supporting industries. The third hypothesis is that the outcome of an </w:t>
       </w:r>
       <w:r>
         <w:rPr>
@@ -24238,7 +24416,7 @@
           <w:bCs/>
         </w:rPr>
         <w:lastRenderedPageBreak/>
-        <w:t>curves, it seems that candidate total has a greater effect rather than the number of supporting industries. The third hypothesis is that the outcome of an election for a candidate is based on total contributions, the number of supporting industries, and the incumbency status. The decision tree predicts the results with a high degree of accuracy, precision, and recall. The Lazy Learner (K nearest neighbor) had significantly lower accuracy, but high precision, and recall.  The Naive Bayes model had the same accuracy rate as the Decision Trees, but a high recall rate.  </w:t>
+        <w:t>election for a candidate is based on total contributions, the number of supporting industries, and the incumbency status. The decision tree predicts the results with a high degree of accuracy, precision, and recall. The Lazy Learner (K nearest neighbor) had significantly lower accuracy, but high precision, and recall.  The Naive Bayes model had the same accuracy rate as the Decision Trees, but a high recall rate.  </w:t>
       </w:r>
     </w:p>
     <w:p/>
@@ -24250,13 +24428,17 @@
         <w:t>In conclusion of this portion of the study, results of testing and analysis confirmed several expectations and discovered supporting evidence of commonly-held views of American politics. Testing and analysis of the data did not provide any significant evidence of unexpected information. The possibility remains that ground-breaking information can be produced, but it would exist beyond the scope of the data available.</w:t>
       </w:r>
     </w:p>
-    <w:p/>
     <w:sectPr>
-      <w:footerReference w:type="even" r:id="rId43"/>
-      <w:footerReference w:type="default" r:id="rId44"/>
+      <w:headerReference w:type="even" r:id="rId43"/>
+      <w:headerReference w:type="default" r:id="rId44"/>
+      <w:footerReference w:type="even" r:id="rId45"/>
+      <w:footerReference w:type="default" r:id="rId46"/>
+      <w:headerReference w:type="first" r:id="rId47"/>
+      <w:footerReference w:type="first" r:id="rId48"/>
       <w:pgSz w:w="12240" w:h="15840"/>
       <w:pgMar w:top="1440" w:right="1440" w:bottom="1440" w:left="1440" w:header="720" w:footer="720" w:gutter="0"/>
       <w:cols w:space="720"/>
+      <w:titlePg/>
       <w:docGrid w:linePitch="360"/>
     </w:sectPr>
   </w:body>
@@ -24352,7 +24534,57 @@
         <w:rStyle w:val="PageNumber"/>
         <w:noProof/>
       </w:rPr>
-      <w:t>28</w:t>
+      <w:t>6</w:t>
+    </w:r>
+    <w:r>
+      <w:rPr>
+        <w:rStyle w:val="PageNumber"/>
+      </w:rPr>
+      <w:fldChar w:fldCharType="end"/>
+    </w:r>
+  </w:p>
+  <w:p>
+    <w:pPr>
+      <w:pStyle w:val="Footer"/>
+    </w:pPr>
+  </w:p>
+</w:ftr>
+</file>
+
+<file path=word/footer3.xml><?xml version="1.0" encoding="utf-8"?>
+<w:ftr xmlns:wpc="http://schemas.microsoft.com/office/word/2010/wordprocessingCanvas" xmlns:mo="http://schemas.microsoft.com/office/mac/office/2008/main" xmlns:mc="http://schemas.openxmlformats.org/markup-compatibility/2006" xmlns:mv="urn:schemas-microsoft-com:mac:vml" xmlns:o="urn:schemas-microsoft-com:office:office" xmlns:r="http://schemas.openxmlformats.org/officeDocument/2006/relationships" xmlns:m="http://schemas.openxmlformats.org/officeDocument/2006/math" xmlns:v="urn:schemas-microsoft-com:vml" xmlns:wp14="http://schemas.microsoft.com/office/word/2010/wordprocessingDrawing" xmlns:wp="http://schemas.openxmlformats.org/drawingml/2006/wordprocessingDrawing" xmlns:w10="urn:schemas-microsoft-com:office:word" xmlns:w="http://schemas.openxmlformats.org/wordprocessingml/2006/main" xmlns:w14="http://schemas.microsoft.com/office/word/2010/wordml" xmlns:w15="http://schemas.microsoft.com/office/word/2012/wordml" xmlns:wpg="http://schemas.microsoft.com/office/word/2010/wordprocessingGroup" xmlns:wpi="http://schemas.microsoft.com/office/word/2010/wordprocessingInk" xmlns:wne="http://schemas.microsoft.com/office/word/2006/wordml" xmlns:wps="http://schemas.microsoft.com/office/word/2010/wordprocessingShape" mc:Ignorable="w14 w15 wp14">
+  <w:p>
+    <w:pPr>
+      <w:pStyle w:val="Footer"/>
+      <w:framePr w:wrap="none" w:vAnchor="text" w:hAnchor="margin" w:xAlign="center" w:y="1"/>
+      <w:rPr>
+        <w:rStyle w:val="PageNumber"/>
+      </w:rPr>
+    </w:pPr>
+    <w:r>
+      <w:rPr>
+        <w:rStyle w:val="PageNumber"/>
+      </w:rPr>
+      <w:fldChar w:fldCharType="begin"/>
+    </w:r>
+    <w:r>
+      <w:rPr>
+        <w:rStyle w:val="PageNumber"/>
+      </w:rPr>
+      <w:instrText xml:space="preserve">PAGE  </w:instrText>
+    </w:r>
+    <w:r>
+      <w:rPr>
+        <w:rStyle w:val="PageNumber"/>
+      </w:rPr>
+      <w:fldChar w:fldCharType="separate"/>
+    </w:r>
+    <w:r>
+      <w:rPr>
+        <w:rStyle w:val="PageNumber"/>
+        <w:noProof/>
+      </w:rPr>
+      <w:t>1</w:t>
     </w:r>
     <w:r>
       <w:rPr>
@@ -24484,6 +24716,150 @@
     </w:p>
   </w:footnote>
 </w:footnotes>
+</file>
+
+<file path=word/header1.xml><?xml version="1.0" encoding="utf-8"?>
+<w:hdr xmlns:wpc="http://schemas.microsoft.com/office/word/2010/wordprocessingCanvas" xmlns:mo="http://schemas.microsoft.com/office/mac/office/2008/main" xmlns:mc="http://schemas.openxmlformats.org/markup-compatibility/2006" xmlns:mv="urn:schemas-microsoft-com:mac:vml" xmlns:o="urn:schemas-microsoft-com:office:office" xmlns:r="http://schemas.openxmlformats.org/officeDocument/2006/relationships" xmlns:m="http://schemas.openxmlformats.org/officeDocument/2006/math" xmlns:v="urn:schemas-microsoft-com:vml" xmlns:wp14="http://schemas.microsoft.com/office/word/2010/wordprocessingDrawing" xmlns:wp="http://schemas.openxmlformats.org/drawingml/2006/wordprocessingDrawing" xmlns:w10="urn:schemas-microsoft-com:office:word" xmlns:w="http://schemas.openxmlformats.org/wordprocessingml/2006/main" xmlns:w14="http://schemas.microsoft.com/office/word/2010/wordml" xmlns:w15="http://schemas.microsoft.com/office/word/2012/wordml" xmlns:wpg="http://schemas.microsoft.com/office/word/2010/wordprocessingGroup" xmlns:wpi="http://schemas.microsoft.com/office/word/2010/wordprocessingInk" xmlns:wne="http://schemas.microsoft.com/office/word/2006/wordml" xmlns:wps="http://schemas.microsoft.com/office/word/2010/wordprocessingShape" mc:Ignorable="w14 w15 wp14">
+  <w:p>
+    <w:pPr>
+      <w:pStyle w:val="Header"/>
+    </w:pPr>
+  </w:p>
+</w:hdr>
+</file>
+
+<file path=word/header2.xml><?xml version="1.0" encoding="utf-8"?>
+<w:hdr xmlns:wpc="http://schemas.microsoft.com/office/word/2010/wordprocessingCanvas" xmlns:mo="http://schemas.microsoft.com/office/mac/office/2008/main" xmlns:mc="http://schemas.openxmlformats.org/markup-compatibility/2006" xmlns:mv="urn:schemas-microsoft-com:mac:vml" xmlns:o="urn:schemas-microsoft-com:office:office" xmlns:r="http://schemas.openxmlformats.org/officeDocument/2006/relationships" xmlns:m="http://schemas.openxmlformats.org/officeDocument/2006/math" xmlns:v="urn:schemas-microsoft-com:vml" xmlns:wp14="http://schemas.microsoft.com/office/word/2010/wordprocessingDrawing" xmlns:wp="http://schemas.openxmlformats.org/drawingml/2006/wordprocessingDrawing" xmlns:w10="urn:schemas-microsoft-com:office:word" xmlns:w="http://schemas.openxmlformats.org/wordprocessingml/2006/main" xmlns:w14="http://schemas.microsoft.com/office/word/2010/wordml" xmlns:w15="http://schemas.microsoft.com/office/word/2012/wordml" xmlns:wpg="http://schemas.microsoft.com/office/word/2010/wordprocessingGroup" xmlns:wpi="http://schemas.microsoft.com/office/word/2010/wordprocessingInk" xmlns:wne="http://schemas.microsoft.com/office/word/2006/wordml" xmlns:wps="http://schemas.microsoft.com/office/word/2010/wordprocessingShape" mc:Ignorable="w14 w15 wp14">
+  <w:p>
+    <w:pPr>
+      <w:pStyle w:val="Header"/>
+    </w:pPr>
+  </w:p>
+</w:hdr>
+</file>
+
+<file path=word/header3.xml><?xml version="1.0" encoding="utf-8"?>
+<w:hdr xmlns:wpc="http://schemas.microsoft.com/office/word/2010/wordprocessingCanvas" xmlns:mo="http://schemas.microsoft.com/office/mac/office/2008/main" xmlns:mc="http://schemas.openxmlformats.org/markup-compatibility/2006" xmlns:mv="urn:schemas-microsoft-com:mac:vml" xmlns:o="urn:schemas-microsoft-com:office:office" xmlns:r="http://schemas.openxmlformats.org/officeDocument/2006/relationships" xmlns:m="http://schemas.openxmlformats.org/officeDocument/2006/math" xmlns:v="urn:schemas-microsoft-com:vml" xmlns:wp14="http://schemas.microsoft.com/office/word/2010/wordprocessingDrawing" xmlns:wp="http://schemas.openxmlformats.org/drawingml/2006/wordprocessingDrawing" xmlns:w10="urn:schemas-microsoft-com:office:word" xmlns:w="http://schemas.openxmlformats.org/wordprocessingml/2006/main" xmlns:w14="http://schemas.microsoft.com/office/word/2010/wordml" xmlns:w15="http://schemas.microsoft.com/office/word/2012/wordml" xmlns:wpg="http://schemas.microsoft.com/office/word/2010/wordprocessingGroup" xmlns:wpi="http://schemas.microsoft.com/office/word/2010/wordprocessingInk" xmlns:wne="http://schemas.microsoft.com/office/word/2006/wordml" xmlns:wps="http://schemas.microsoft.com/office/word/2010/wordprocessingShape" mc:Ignorable="w14 w15 wp14">
+  <w:p>
+    <w:pPr>
+      <w:pStyle w:val="Header"/>
+    </w:pPr>
+    <w:r>
+      <w:t>Arif Ali (aa1605)</w:t>
+    </w:r>
+  </w:p>
+  <w:p>
+    <w:pPr>
+      <w:rPr>
+        <w:rFonts w:eastAsia="Times New Roman" w:cs="Arial"/>
+        <w:color w:val="262626"/>
+      </w:rPr>
+    </w:pPr>
+    <w:r>
+      <w:t>Joshua Kaplan (</w:t>
+    </w:r>
+    <w:r>
+      <w:rPr>
+        <w:rFonts w:eastAsia="Times New Roman" w:cs="Arial"/>
+        <w:color w:val="262626"/>
+      </w:rPr>
+      <w:t>jk1805)</w:t>
+    </w:r>
+  </w:p>
+  <w:p>
+    <w:pPr>
+      <w:rPr>
+        <w:rFonts w:eastAsia="Times New Roman" w:cs="Times New Roman"/>
+      </w:rPr>
+    </w:pPr>
+    <w:r>
+      <w:rPr>
+        <w:rFonts w:eastAsia="Times New Roman" w:cs="Arial"/>
+        <w:color w:val="262626"/>
+      </w:rPr>
+      <w:t>John Hotchkiss</w:t>
+    </w:r>
+    <w:r>
+      <w:rPr>
+        <w:rFonts w:eastAsia="Times New Roman" w:cs="Times New Roman"/>
+      </w:rPr>
+      <w:t xml:space="preserve"> (</w:t>
+    </w:r>
+    <w:r>
+      <w:rPr>
+        <w:rFonts w:eastAsia="Times New Roman" w:cs="Arial"/>
+        <w:color w:val="262626"/>
+      </w:rPr>
+      <w:t>jsh104</w:t>
+    </w:r>
+    <w:r>
+      <w:rPr>
+        <w:rFonts w:eastAsia="Times New Roman" w:cs="Times New Roman"/>
+      </w:rPr>
+      <w:t>)</w:t>
+    </w:r>
+  </w:p>
+  <w:p>
+    <w:pPr>
+      <w:rPr>
+        <w:rFonts w:eastAsia="Times New Roman" w:cs="Times New Roman"/>
+      </w:rPr>
+    </w:pPr>
+    <w:r>
+      <w:rPr>
+        <w:rFonts w:eastAsia="Times New Roman" w:cs="Times New Roman"/>
+      </w:rPr>
+      <w:t>Timothy Ahn (ta437)</w:t>
+    </w:r>
+  </w:p>
+  <w:p>
+    <w:pPr>
+      <w:rPr>
+        <w:rFonts w:eastAsia="Times New Roman" w:cs="Times New Roman"/>
+      </w:rPr>
+    </w:pPr>
+    <w:r>
+      <w:rPr>
+        <w:rFonts w:eastAsia="Times New Roman" w:cs="Times New Roman"/>
+      </w:rPr>
+      <w:t>Hongkai Wu (hw271)</w:t>
+    </w:r>
+  </w:p>
+  <w:p>
+    <w:pPr>
+      <w:rPr>
+        <w:rFonts w:eastAsia="Times New Roman" w:cs="Times New Roman"/>
+      </w:rPr>
+    </w:pPr>
+  </w:p>
+  <w:p>
+    <w:pPr>
+      <w:jc w:val="center"/>
+      <w:rPr>
+        <w:rFonts w:eastAsia="Times New Roman" w:cs="Times New Roman"/>
+        <w:sz w:val="36"/>
+        <w:szCs w:val="36"/>
+      </w:rPr>
+    </w:pPr>
+    <w:r>
+      <w:rPr>
+        <w:rFonts w:eastAsia="Times New Roman" w:cs="Times New Roman"/>
+        <w:sz w:val="36"/>
+        <w:szCs w:val="36"/>
+      </w:rPr>
+      <w:t>Project 2 Write Up</w:t>
+    </w:r>
+    <w:bookmarkStart w:id="0" w:name="_GoBack"/>
+    <w:bookmarkEnd w:id="0"/>
+  </w:p>
+  <w:p>
+    <w:pPr>
+      <w:rPr>
+        <w:rFonts w:ascii="Times New Roman" w:eastAsia="Times New Roman" w:hAnsi="Times New Roman" w:cs="Times New Roman"/>
+      </w:rPr>
+    </w:pPr>
+  </w:p>
+</w:hdr>
 </file>
 
 <file path=word/numbering.xml><?xml version="1.0" encoding="utf-8"?>
@@ -25668,7 +26044,7 @@
 </file>
 
 <file path=customXml/itemProps1.xml><?xml version="1.0" encoding="utf-8"?>
-<ds:datastoreItem xmlns:ds="http://schemas.openxmlformats.org/officeDocument/2006/customXml" ds:itemID="{0C61DE3F-ADF4-324A-9605-E55998863904}">
+<ds:datastoreItem xmlns:ds="http://schemas.openxmlformats.org/officeDocument/2006/customXml" ds:itemID="{84D2010B-5D23-D244-907A-4928C3DADCFA}">
   <ds:schemaRefs>
     <ds:schemaRef ds:uri="http://schemas.openxmlformats.org/officeDocument/2006/bibliography"/>
   </ds:schemaRefs>

</xml_diff>